<commit_message>
Updates for answers in text.
</commit_message>
<xml_diff>
--- a/Test 1 Spring 2018.docx
+++ b/Test 1 Spring 2018.docx
@@ -1,6 +1,6 @@
 
 <file path=word/document.xml><?xml version="1.0" encoding="utf-8"?>
-<w:document xmlns:wpc="http://schemas.microsoft.com/office/word/2010/wordprocessingCanvas" xmlns:cx="http://schemas.microsoft.com/office/drawing/2014/chartex" xmlns:cx1="http://schemas.microsoft.com/office/drawing/2015/9/8/chartex" xmlns:cx2="http://schemas.microsoft.com/office/drawing/2015/10/21/chartex" xmlns:cx3="http://schemas.microsoft.com/office/drawing/2016/5/9/chartex" xmlns:cx4="http://schemas.microsoft.com/office/drawing/2016/5/10/chartex" xmlns:cx5="http://schemas.microsoft.com/office/drawing/2016/5/11/chartex" xmlns:cx6="http://schemas.microsoft.com/office/drawing/2016/5/12/chartex" xmlns:cx7="http://schemas.microsoft.com/office/drawing/2016/5/13/chartex" xmlns:cx8="http://schemas.microsoft.com/office/drawing/2016/5/14/chartex" xmlns:mc="http://schemas.openxmlformats.org/markup-compatibility/2006" xmlns:aink="http://schemas.microsoft.com/office/drawing/2016/ink" xmlns:am3d="http://schemas.microsoft.com/office/drawing/2017/model3d" xmlns:o="urn:schemas-microsoft-com:office:office" xmlns:r="http://schemas.openxmlformats.org/officeDocument/2006/relationships" xmlns:m="http://schemas.openxmlformats.org/officeDocument/2006/math" xmlns:v="urn:schemas-microsoft-com:vml" xmlns:wp14="http://schemas.microsoft.com/office/word/2010/wordprocessingDrawing" xmlns:wp="http://schemas.openxmlformats.org/drawingml/2006/wordprocessingDrawing" xmlns:w10="urn:schemas-microsoft-com:office:word" xmlns:w="http://schemas.openxmlformats.org/wordprocessingml/2006/main" xmlns:w14="http://schemas.microsoft.com/office/word/2010/wordml" xmlns:w15="http://schemas.microsoft.com/office/word/2012/wordml" xmlns:w16cid="http://schemas.microsoft.com/office/word/2016/wordml/cid" xmlns:w16se="http://schemas.microsoft.com/office/word/2015/wordml/symex" xmlns:wpg="http://schemas.microsoft.com/office/word/2010/wordprocessingGroup" xmlns:wpi="http://schemas.microsoft.com/office/word/2010/wordprocessingInk" xmlns:wne="http://schemas.microsoft.com/office/word/2006/wordml" xmlns:wps="http://schemas.microsoft.com/office/word/2010/wordprocessingShape" mc:Ignorable="w14 w15 w16se w16cid wp14">
+<w:document xmlns:wpc="http://schemas.microsoft.com/office/word/2010/wordprocessingCanvas" xmlns:cx="http://schemas.microsoft.com/office/drawing/2014/chartex" xmlns:cx1="http://schemas.microsoft.com/office/drawing/2015/9/8/chartex" xmlns:mc="http://schemas.openxmlformats.org/markup-compatibility/2006" xmlns:o="urn:schemas-microsoft-com:office:office" xmlns:r="http://schemas.openxmlformats.org/officeDocument/2006/relationships" xmlns:m="http://schemas.openxmlformats.org/officeDocument/2006/math" xmlns:v="urn:schemas-microsoft-com:vml" xmlns:wp14="http://schemas.microsoft.com/office/word/2010/wordprocessingDrawing" xmlns:wp="http://schemas.openxmlformats.org/drawingml/2006/wordprocessingDrawing" xmlns:w10="urn:schemas-microsoft-com:office:word" xmlns:w="http://schemas.openxmlformats.org/wordprocessingml/2006/main" xmlns:w14="http://schemas.microsoft.com/office/word/2010/wordml" xmlns:w15="http://schemas.microsoft.com/office/word/2012/wordml" xmlns:w16se="http://schemas.microsoft.com/office/word/2015/wordml/symex" xmlns:wpg="http://schemas.microsoft.com/office/word/2010/wordprocessingGroup" xmlns:wpi="http://schemas.microsoft.com/office/word/2010/wordprocessingInk" xmlns:wne="http://schemas.microsoft.com/office/word/2006/wordml" xmlns:wps="http://schemas.microsoft.com/office/word/2010/wordprocessingShape" mc:Ignorable="w14 w15 w16se wp14">
   <w:body>
     <w:p>
       <w:pPr>
@@ -100,7 +100,13 @@
         <w:jc w:val="right"/>
       </w:pPr>
       <w:r>
-        <w:t>Name ______________________</w:t>
+        <w:t>Name _</w:t>
+      </w:r>
+      <w:r>
+        <w:t>Brenton Belanger</w:t>
+      </w:r>
+      <w:r>
+        <w:t>__</w:t>
       </w:r>
     </w:p>
     <w:p>
@@ -448,13 +454,8 @@
         <w:t xml:space="preserve"> for each class. Here k is the number of measurement vectors</w:t>
       </w:r>
       <w:r>
-        <w:t xml:space="preserve"> </w:t>
-      </w:r>
-      <w:proofErr w:type="gramStart"/>
-      <w:r>
-        <w:t>in a given</w:t>
-      </w:r>
-      <w:proofErr w:type="gramEnd"/>
+        <w:t xml:space="preserve"> in a given</w:t>
+      </w:r>
       <w:r>
         <w:t xml:space="preserve"> class</w:t>
       </w:r>
@@ -480,16 +481,7 @@
         <w:ind w:left="720"/>
       </w:pPr>
       <w:r>
-        <w:t xml:space="preserve">The mean for vector one is </w:t>
-      </w:r>
-      <w:r>
-        <w:t>[2.21096737521818</w:t>
-      </w:r>
-      <w:r>
-        <w:t xml:space="preserve">, </w:t>
-      </w:r>
-      <w:r>
-        <w:t>3.39646916752727]</w:t>
+        <w:t>The mean for vector one is [2.21096737521818, 3.39646916752727]</w:t>
       </w:r>
     </w:p>
     <w:p>
@@ -497,16 +489,7 @@
         <w:ind w:left="720"/>
       </w:pPr>
       <w:r>
-        <w:t xml:space="preserve">The mean for vector two is </w:t>
-      </w:r>
-      <w:r>
-        <w:t>[-0.207639857</w:t>
-      </w:r>
-      <w:r>
-        <w:t xml:space="preserve">, </w:t>
-      </w:r>
-      <w:r>
-        <w:t>-1.11989573634545]</w:t>
+        <w:t>The mean for vector two is [-0.207639857, -1.11989573634545]</w:t>
       </w:r>
     </w:p>
     <w:p>
@@ -741,10 +724,7 @@
         <w:t>1</w:t>
       </w:r>
       <w:r>
-        <w:t xml:space="preserve"> = </w:t>
-      </w:r>
-      <w:r>
-        <w:t>[0.333299089764191, 0.0486998463440888]</w:t>
+        <w:t xml:space="preserve"> = [0.333299089764191, 0.0486998463440888]</w:t>
       </w:r>
     </w:p>
     <w:p>
@@ -752,10 +732,7 @@
         <w:ind w:left="2880"/>
       </w:pPr>
       <w:r>
-        <w:t xml:space="preserve">         </w:t>
-      </w:r>
-      <w:r>
-        <w:t>[0.0486998463440888, 3.06532924275265]</w:t>
+        <w:t xml:space="preserve">         [0.0486998463440888, 3.06532924275265]</w:t>
       </w:r>
     </w:p>
     <w:p/>
@@ -779,10 +756,7 @@
         <w:t>2</w:t>
       </w:r>
       <w:r>
-        <w:t xml:space="preserve"> = </w:t>
-      </w:r>
-      <w:r>
-        <w:t>[1.28539456215998, 0.0583044206694339]</w:t>
+        <w:t xml:space="preserve"> = [1.28539456215998, 0.0583044206694339]</w:t>
       </w:r>
     </w:p>
     <w:p>
@@ -790,10 +764,7 @@
         <w:ind w:left="2160" w:firstLine="720"/>
       </w:pPr>
       <w:r>
-        <w:t xml:space="preserve">         </w:t>
-      </w:r>
-      <w:r>
-        <w:t>[0.0583044206694339, 2.34260225368327]</w:t>
+        <w:t xml:space="preserve">         [0.0583044206694339, 2.34260225368327]</w:t>
       </w:r>
     </w:p>
     <w:p>
@@ -1159,10 +1130,7 @@
         <w:t>-1</w:t>
       </w:r>
       <w:r>
-        <w:t xml:space="preserve"> = </w:t>
-      </w:r>
-      <w:r>
-        <w:t>[3.00030822378633, -0.0477777467535905]</w:t>
+        <w:t xml:space="preserve"> = [3.00030822378633, -0.0477777467535905]</w:t>
       </w:r>
     </w:p>
     <w:p>
@@ -1170,10 +1138,7 @@
         <w:ind w:left="2160"/>
       </w:pPr>
       <w:r>
-        <w:t xml:space="preserve">      </w:t>
-      </w:r>
-      <w:r>
-        <w:t>[0, 0.326988290505944]</w:t>
+        <w:t xml:space="preserve">      [0, 0.326988290505944]</w:t>
       </w:r>
     </w:p>
     <w:p>
@@ -1207,10 +1172,7 @@
         <w:t>-1</w:t>
       </w:r>
       <w:r>
-        <w:t xml:space="preserve"> = </w:t>
-      </w:r>
-      <w:r>
-        <w:t>[0.777971238900839, -0.0193846085545476]</w:t>
+        <w:t xml:space="preserve"> = [0.777971238900839, -0.0193846085545476]</w:t>
       </w:r>
     </w:p>
     <w:p>
@@ -1218,10 +1180,7 @@
         <w:ind w:left="2160"/>
       </w:pPr>
       <w:r>
-        <w:t xml:space="preserve">      </w:t>
-      </w:r>
-      <w:r>
-        <w:t>[-2.30699045774575E-18, 0.427358168377752]</w:t>
+        <w:t xml:space="preserve">      [-2.30699045774575E-18, 0.427358168377752]</w:t>
       </w:r>
     </w:p>
     <w:p>
@@ -1706,13 +1665,7 @@
         <w:rPr>
           <w:sz w:val="22"/>
         </w:rPr>
-        <w:t>1.01929977140308</w:t>
-      </w:r>
-      <w:r>
-        <w:rPr>
-          <w:sz w:val="22"/>
-        </w:rPr>
-        <w:t>)</w:t>
+        <w:t>1.01929977140308)</w:t>
       </w:r>
     </w:p>
     <w:p>
@@ -1728,8 +1681,6 @@
           <w:sz w:val="22"/>
         </w:rPr>
       </w:pPr>
-      <w:bookmarkStart w:id="3" w:name="_GoBack"/>
-      <w:bookmarkEnd w:id="3"/>
       <m:oMathPara>
         <m:oMath>
           <m:r>
@@ -1987,7 +1938,7 @@
               </m:r>
               <m:ctrlPr>
                 <w:rPr>
-                  <w:rFonts w:ascii="Cambria Math"/>
+                  <w:rFonts w:ascii="Cambria Math" w:hAnsi="Cambria Math"/>
                   <w:sz w:val="22"/>
                 </w:rPr>
               </m:ctrlPr>
@@ -2007,7 +1958,7 @@
             <m:dPr>
               <m:ctrlPr>
                 <w:rPr>
-                  <w:rFonts w:ascii="Cambria Math"/>
+                  <w:rFonts w:ascii="Cambria Math" w:hAnsi="Cambria Math"/>
                   <w:sz w:val="22"/>
                 </w:rPr>
               </m:ctrlPr>
@@ -2017,7 +1968,7 @@
                 <m:fPr>
                   <m:ctrlPr>
                     <w:rPr>
-                      <w:rFonts w:ascii="Cambria Math"/>
+                      <w:rFonts w:ascii="Cambria Math" w:hAnsi="Cambria Math"/>
                       <w:sz w:val="22"/>
                     </w:rPr>
                   </m:ctrlPr>
@@ -2131,25 +2082,43 @@
         <w:t xml:space="preserve">? Use your </w:t>
       </w:r>
       <w:r>
-        <w:t xml:space="preserve">matrix tools to evaluate the discriminant functions to support your </w:t>
+        <w:t>matrix tools to evaluate the discriminant functions to support your choices</w:t>
+      </w:r>
+      <w:r>
+        <w:t>, and be sure to include both the evidence and your interpretation thereof</w:t>
+      </w:r>
+      <w:r>
+        <w:t>.</w:t>
+      </w:r>
+      <w:r>
+        <w:t xml:space="preserve"> </w:t>
+      </w:r>
+    </w:p>
+    <w:p>
+      <w:pPr>
+        <w:ind w:left="720"/>
+      </w:pPr>
+    </w:p>
+    <w:p>
+      <w:pPr>
+        <w:ind w:left="720"/>
+      </w:pPr>
+      <w:r>
+        <w:t xml:space="preserve">My classifier placed m1 in class 1 and m2 in class 2.  When the points </w:t>
       </w:r>
       <w:proofErr w:type="gramStart"/>
       <w:r>
-        <w:t>choices</w:t>
-      </w:r>
-      <w:r>
-        <w:t>, and</w:t>
+        <w:t>are put</w:t>
       </w:r>
       <w:proofErr w:type="gramEnd"/>
       <w:r>
-        <w:t xml:space="preserve"> be sure to include both the evidence and your interpretation thereof</w:t>
-      </w:r>
-      <w:r>
-        <w:t>.</w:t>
-      </w:r>
-      <w:r>
-        <w:t xml:space="preserve"> </w:t>
-      </w:r>
+        <w:t xml:space="preserve"> into each matrix, one side, the side the point is on, will equal zero as x-µ will equal zero.</w:t>
+      </w:r>
+    </w:p>
+    <w:p>
+      <w:pPr>
+        <w:ind w:left="720"/>
+      </w:pPr>
     </w:p>
     <w:p>
       <w:pPr>
@@ -2158,6 +2127,7 @@
           <w:numId w:val="1"/>
         </w:numPr>
       </w:pPr>
+      <w:proofErr w:type="gramStart"/>
       <w:r>
         <w:t>Use your personally implemented matrix manipulation tools to determine how many classification errors occur when you apply the discriminant functions to the example data</w:t>
       </w:r>
@@ -2167,6 +2137,7 @@
       <w:r>
         <w:t>?</w:t>
       </w:r>
+      <w:proofErr w:type="gramEnd"/>
     </w:p>
     <w:p>
       <w:pPr>
@@ -2325,6 +2296,325 @@
     </w:p>
     <w:p>
       <w:pPr>
+        <w:ind w:left="1080"/>
+      </w:pPr>
+      <w:r>
+        <w:t>Class 1</w:t>
+      </w:r>
+      <w:r>
+        <w:t>: 1/55</w:t>
+      </w:r>
+      <w:bookmarkStart w:id="3" w:name="_GoBack"/>
+      <w:bookmarkEnd w:id="3"/>
+    </w:p>
+    <w:tbl>
+      <w:tblPr>
+        <w:tblStyle w:val="TableGrid"/>
+        <w:tblW w:w="0" w:type="auto"/>
+        <w:tblInd w:w="1440" w:type="dxa"/>
+        <w:tblLook w:val="04A0" w:firstRow="1" w:lastRow="0" w:firstColumn="1" w:lastColumn="0" w:noHBand="0" w:noVBand="1"/>
+      </w:tblPr>
+      <w:tblGrid>
+        <w:gridCol w:w="1753"/>
+        <w:gridCol w:w="1835"/>
+        <w:gridCol w:w="2161"/>
+        <w:gridCol w:w="2161"/>
+      </w:tblGrid>
+      <w:tr>
+        <w:tc>
+          <w:tcPr>
+            <w:tcW w:w="2337" w:type="dxa"/>
+          </w:tcPr>
+          <w:p>
+            <w:r>
+              <w:t>X</w:t>
+            </w:r>
+          </w:p>
+        </w:tc>
+        <w:tc>
+          <w:tcPr>
+            <w:tcW w:w="2337" w:type="dxa"/>
+          </w:tcPr>
+          <w:p>
+            <w:r>
+              <w:t>Y</w:t>
+            </w:r>
+          </w:p>
+        </w:tc>
+        <w:tc>
+          <w:tcPr>
+            <w:tcW w:w="2338" w:type="dxa"/>
+          </w:tcPr>
+          <w:p>
+            <w:r>
+              <w:t>G1</w:t>
+            </w:r>
+          </w:p>
+        </w:tc>
+        <w:tc>
+          <w:tcPr>
+            <w:tcW w:w="2338" w:type="dxa"/>
+          </w:tcPr>
+          <w:p>
+            <w:r>
+              <w:t>G2</w:t>
+            </w:r>
+          </w:p>
+        </w:tc>
+      </w:tr>
+      <w:tr>
+        <w:tc>
+          <w:tcPr>
+            <w:tcW w:w="2337" w:type="dxa"/>
+          </w:tcPr>
+          <w:p>
+            <w:r>
+              <w:t>1.205375881</w:t>
+            </w:r>
+          </w:p>
+        </w:tc>
+        <w:tc>
+          <w:tcPr>
+            <w:tcW w:w="2337" w:type="dxa"/>
+          </w:tcPr>
+          <w:p>
+            <w:r>
+              <w:t>0.3398881465</w:t>
+            </w:r>
+          </w:p>
+        </w:tc>
+        <w:tc>
+          <w:tcPr>
+            <w:tcW w:w="2338" w:type="dxa"/>
+          </w:tcPr>
+          <w:p>
+            <w:pPr>
+              <w:jc w:val="center"/>
+            </w:pPr>
+            <w:r>
+              <w:t>-2.93316559819844</w:t>
+            </w:r>
+          </w:p>
+        </w:tc>
+        <w:tc>
+          <w:tcPr>
+            <w:tcW w:w="2338" w:type="dxa"/>
+          </w:tcPr>
+          <w:p>
+            <w:r>
+              <w:t>-2.34994240477137</w:t>
+            </w:r>
+          </w:p>
+        </w:tc>
+      </w:tr>
+    </w:tbl>
+    <w:p>
+      <w:r>
+        <w:tab/>
+        <w:t xml:space="preserve">      </w:t>
+      </w:r>
+    </w:p>
+    <w:p>
+      <w:r>
+        <w:t xml:space="preserve"> </w:t>
+      </w:r>
+      <w:r>
+        <w:tab/>
+        <w:t xml:space="preserve">      Class 2</w:t>
+      </w:r>
+    </w:p>
+    <w:p>
+      <w:r>
+        <w:tab/>
+      </w:r>
+      <w:r>
+        <w:tab/>
+      </w:r>
+    </w:p>
+    <w:tbl>
+      <w:tblPr>
+        <w:tblStyle w:val="TableGrid"/>
+        <w:tblW w:w="0" w:type="auto"/>
+        <w:tblLook w:val="04A0" w:firstRow="1" w:lastRow="0" w:firstColumn="1" w:lastColumn="0" w:noHBand="0" w:noVBand="1"/>
+      </w:tblPr>
+      <w:tblGrid>
+        <w:gridCol w:w="2337"/>
+        <w:gridCol w:w="2337"/>
+        <w:gridCol w:w="2338"/>
+        <w:gridCol w:w="2338"/>
+      </w:tblGrid>
+      <w:tr>
+        <w:tc>
+          <w:tcPr>
+            <w:tcW w:w="2337" w:type="dxa"/>
+          </w:tcPr>
+          <w:p>
+            <w:r>
+              <w:t>X</w:t>
+            </w:r>
+          </w:p>
+        </w:tc>
+        <w:tc>
+          <w:tcPr>
+            <w:tcW w:w="2337" w:type="dxa"/>
+          </w:tcPr>
+          <w:p>
+            <w:r>
+              <w:t>Y</w:t>
+            </w:r>
+          </w:p>
+        </w:tc>
+        <w:tc>
+          <w:tcPr>
+            <w:tcW w:w="2338" w:type="dxa"/>
+          </w:tcPr>
+          <w:p>
+            <w:r>
+              <w:t>G2</w:t>
+            </w:r>
+          </w:p>
+        </w:tc>
+        <w:tc>
+          <w:tcPr>
+            <w:tcW w:w="2338" w:type="dxa"/>
+          </w:tcPr>
+          <w:p>
+            <w:r>
+              <w:t>G1</w:t>
+            </w:r>
+          </w:p>
+        </w:tc>
+      </w:tr>
+      <w:tr>
+        <w:tc>
+          <w:tcPr>
+            <w:tcW w:w="2337" w:type="dxa"/>
+          </w:tcPr>
+          <w:p>
+            <w:r>
+              <w:t>2.287938993</w:t>
+            </w:r>
+          </w:p>
+        </w:tc>
+        <w:tc>
+          <w:tcPr>
+            <w:tcW w:w="2337" w:type="dxa"/>
+          </w:tcPr>
+          <w:p>
+            <w:r>
+              <w:t>0.076076615</w:t>
+            </w:r>
+          </w:p>
+        </w:tc>
+        <w:tc>
+          <w:tcPr>
+            <w:tcW w:w="2338" w:type="dxa"/>
+          </w:tcPr>
+          <w:p>
+            <w:r>
+              <w:t>-3.80047522324093</w:t>
+            </w:r>
+          </w:p>
+        </w:tc>
+        <w:tc>
+          <w:tcPr>
+            <w:tcW w:w="2338" w:type="dxa"/>
+          </w:tcPr>
+          <w:p>
+            <w:r>
+              <w:t>-1.83663322056913</w:t>
+            </w:r>
+          </w:p>
+        </w:tc>
+      </w:tr>
+      <w:tr>
+        <w:tc>
+          <w:tcPr>
+            <w:tcW w:w="2337" w:type="dxa"/>
+          </w:tcPr>
+          <w:p>
+            <w:r>
+              <w:t>1.716910758</w:t>
+            </w:r>
+          </w:p>
+        </w:tc>
+        <w:tc>
+          <w:tcPr>
+            <w:tcW w:w="2337" w:type="dxa"/>
+          </w:tcPr>
+          <w:p>
+            <w:r>
+              <w:t>0.110969495</w:t>
+            </w:r>
+          </w:p>
+        </w:tc>
+        <w:tc>
+          <w:tcPr>
+            <w:tcW w:w="2338" w:type="dxa"/>
+          </w:tcPr>
+          <w:p>
+            <w:r>
+              <w:t>-2.84273077730122</w:t>
+            </w:r>
+          </w:p>
+        </w:tc>
+        <w:tc>
+          <w:tcPr>
+            <w:tcW w:w="2338" w:type="dxa"/>
+          </w:tcPr>
+          <w:p>
+            <w:r>
+              <w:t>-2.11135333163467</w:t>
+            </w:r>
+          </w:p>
+        </w:tc>
+      </w:tr>
+      <w:tr>
+        <w:tc>
+          <w:tcPr>
+            <w:tcW w:w="2337" w:type="dxa"/>
+          </w:tcPr>
+          <w:p>
+            <w:r>
+              <w:t>1.571012791</w:t>
+            </w:r>
+          </w:p>
+        </w:tc>
+        <w:tc>
+          <w:tcPr>
+            <w:tcW w:w="2337" w:type="dxa"/>
+          </w:tcPr>
+          <w:p>
+            <w:r>
+              <w:t>0.006267474</w:t>
+            </w:r>
+          </w:p>
+        </w:tc>
+        <w:tc>
+          <w:tcPr>
+            <w:tcW w:w="2338" w:type="dxa"/>
+          </w:tcPr>
+          <w:p>
+            <w:r>
+              <w:t>-2.5833784089118</w:t>
+            </w:r>
+          </w:p>
+        </w:tc>
+        <w:tc>
+          <w:tcPr>
+            <w:tcW w:w="2338" w:type="dxa"/>
+          </w:tcPr>
+          <w:p>
+            <w:r>
+              <w:t>-2.46077775641316</w:t>
+            </w:r>
+          </w:p>
+        </w:tc>
+      </w:tr>
+    </w:tbl>
+    <w:p/>
+    <w:p>
+      <w:pPr>
         <w:numPr>
           <w:ilvl w:val="1"/>
           <w:numId w:val="1"/>
@@ -2411,6 +2701,7 @@
         </w:numPr>
       </w:pPr>
       <w:r>
+        <w:lastRenderedPageBreak/>
         <w:t>Notice that</w:t>
       </w:r>
       <w:r>
@@ -2675,7 +2966,6 @@
         </w:numPr>
       </w:pPr>
       <w:r>
-        <w:lastRenderedPageBreak/>
         <w:t xml:space="preserve">If one </w:t>
       </w:r>
       <w:r>
@@ -2722,7 +3012,11 @@
         <w:t>solution</w:t>
       </w:r>
       <w:r>
-        <w:t xml:space="preserve"> for the following linear system:</w:t>
+        <w:t xml:space="preserve"> for the following linear system</w:t>
+      </w:r>
+      <w:proofErr w:type="gramStart"/>
+      <w:r>
+        <w:t>:</w:t>
       </w:r>
       <w:r>
         <w:br/>
@@ -2751,14 +3045,18 @@
             <v:path o:extrusionok="f" gradientshapeok="t" o:connecttype="rect"/>
             <o:lock v:ext="edit" aspectratio="t"/>
           </v:shapetype>
-          <v:shape id="_x0000_i1026" type="#_x0000_t75" style="width:192.75pt;height:139.5pt" o:ole="">
+          <v:shape id="_x0000_i1025" type="#_x0000_t75" style="width:192.75pt;height:139.5pt" o:ole="">
             <v:imagedata r:id="rId6" o:title=""/>
           </v:shape>
-          <o:OLEObject Type="Embed" ProgID="Equation.3" ShapeID="_x0000_i1026" DrawAspect="Content" ObjectID="_1578656669" r:id="rId7"/>
+          <o:OLEObject Type="Embed" ProgID="Equation.3" ShapeID="_x0000_i1025" DrawAspect="Content" ObjectID="_1579164075" r:id="rId7"/>
         </w:object>
       </w:r>
       <w:r>
-        <w:t xml:space="preserve">. </w:t>
+        <w:t>.</w:t>
+      </w:r>
+      <w:proofErr w:type="gramEnd"/>
+      <w:r>
+        <w:t xml:space="preserve"> </w:t>
       </w:r>
     </w:p>
     <w:p>
@@ -2975,7 +3273,7 @@
 </file>
 
 <file path=word/numbering.xml><?xml version="1.0" encoding="utf-8"?>
-<w:numbering xmlns:wpc="http://schemas.microsoft.com/office/word/2010/wordprocessingCanvas" xmlns:cx="http://schemas.microsoft.com/office/drawing/2014/chartex" xmlns:cx1="http://schemas.microsoft.com/office/drawing/2015/9/8/chartex" xmlns:cx2="http://schemas.microsoft.com/office/drawing/2015/10/21/chartex" xmlns:cx3="http://schemas.microsoft.com/office/drawing/2016/5/9/chartex" xmlns:cx4="http://schemas.microsoft.com/office/drawing/2016/5/10/chartex" xmlns:cx5="http://schemas.microsoft.com/office/drawing/2016/5/11/chartex" xmlns:cx6="http://schemas.microsoft.com/office/drawing/2016/5/12/chartex" xmlns:cx7="http://schemas.microsoft.com/office/drawing/2016/5/13/chartex" xmlns:cx8="http://schemas.microsoft.com/office/drawing/2016/5/14/chartex" xmlns:mc="http://schemas.openxmlformats.org/markup-compatibility/2006" xmlns:aink="http://schemas.microsoft.com/office/drawing/2016/ink" xmlns:am3d="http://schemas.microsoft.com/office/drawing/2017/model3d" xmlns:o="urn:schemas-microsoft-com:office:office" xmlns:r="http://schemas.openxmlformats.org/officeDocument/2006/relationships" xmlns:m="http://schemas.openxmlformats.org/officeDocument/2006/math" xmlns:v="urn:schemas-microsoft-com:vml" xmlns:wp14="http://schemas.microsoft.com/office/word/2010/wordprocessingDrawing" xmlns:wp="http://schemas.openxmlformats.org/drawingml/2006/wordprocessingDrawing" xmlns:w10="urn:schemas-microsoft-com:office:word" xmlns:w="http://schemas.openxmlformats.org/wordprocessingml/2006/main" xmlns:w14="http://schemas.microsoft.com/office/word/2010/wordml" xmlns:w15="http://schemas.microsoft.com/office/word/2012/wordml" xmlns:w16cid="http://schemas.microsoft.com/office/word/2016/wordml/cid" xmlns:w16se="http://schemas.microsoft.com/office/word/2015/wordml/symex" xmlns:wpg="http://schemas.microsoft.com/office/word/2010/wordprocessingGroup" xmlns:wpi="http://schemas.microsoft.com/office/word/2010/wordprocessingInk" xmlns:wne="http://schemas.microsoft.com/office/word/2006/wordml" xmlns:wps="http://schemas.microsoft.com/office/word/2010/wordprocessingShape" mc:Ignorable="w14 w15 w16se w16cid wp14">
+<w:numbering xmlns:wpc="http://schemas.microsoft.com/office/word/2010/wordprocessingCanvas" xmlns:cx="http://schemas.microsoft.com/office/drawing/2014/chartex" xmlns:cx1="http://schemas.microsoft.com/office/drawing/2015/9/8/chartex" xmlns:mc="http://schemas.openxmlformats.org/markup-compatibility/2006" xmlns:o="urn:schemas-microsoft-com:office:office" xmlns:r="http://schemas.openxmlformats.org/officeDocument/2006/relationships" xmlns:m="http://schemas.openxmlformats.org/officeDocument/2006/math" xmlns:v="urn:schemas-microsoft-com:vml" xmlns:wp14="http://schemas.microsoft.com/office/word/2010/wordprocessingDrawing" xmlns:wp="http://schemas.openxmlformats.org/drawingml/2006/wordprocessingDrawing" xmlns:w10="urn:schemas-microsoft-com:office:word" xmlns:w="http://schemas.openxmlformats.org/wordprocessingml/2006/main" xmlns:w14="http://schemas.microsoft.com/office/word/2010/wordml" xmlns:w15="http://schemas.microsoft.com/office/word/2012/wordml" xmlns:w16se="http://schemas.microsoft.com/office/word/2015/wordml/symex" xmlns:wpg="http://schemas.microsoft.com/office/word/2010/wordprocessingGroup" xmlns:wpi="http://schemas.microsoft.com/office/word/2010/wordprocessingInk" xmlns:wne="http://schemas.microsoft.com/office/word/2006/wordml" xmlns:wps="http://schemas.microsoft.com/office/word/2010/wordprocessingShape" mc:Ignorable="w14 w15 w16se wp14">
   <w:abstractNum w:abstractNumId="0" w15:restartNumberingAfterBreak="0">
     <w:nsid w:val="7E654BCB"/>
     <w:multiLevelType w:val="hybridMultilevel"/>
@@ -3099,7 +3397,7 @@
 </file>
 
 <file path=word/styles.xml><?xml version="1.0" encoding="utf-8"?>
-<w:styles xmlns:mc="http://schemas.openxmlformats.org/markup-compatibility/2006" xmlns:r="http://schemas.openxmlformats.org/officeDocument/2006/relationships" xmlns:w="http://schemas.openxmlformats.org/wordprocessingml/2006/main" xmlns:w14="http://schemas.microsoft.com/office/word/2010/wordml" xmlns:w15="http://schemas.microsoft.com/office/word/2012/wordml" xmlns:w16cid="http://schemas.microsoft.com/office/word/2016/wordml/cid" xmlns:w16se="http://schemas.microsoft.com/office/word/2015/wordml/symex" mc:Ignorable="w14 w15 w16se w16cid">
+<w:styles xmlns:mc="http://schemas.openxmlformats.org/markup-compatibility/2006" xmlns:r="http://schemas.openxmlformats.org/officeDocument/2006/relationships" xmlns:w="http://schemas.openxmlformats.org/wordprocessingml/2006/main" xmlns:w14="http://schemas.microsoft.com/office/word/2010/wordml" xmlns:w15="http://schemas.microsoft.com/office/word/2012/wordml" xmlns:w16se="http://schemas.microsoft.com/office/word/2015/wordml/symex" mc:Ignorable="w14 w15 w16se">
   <w:docDefaults>
     <w:rPrDefault>
       <w:rPr>
@@ -3109,7 +3407,7 @@
     </w:rPrDefault>
     <w:pPrDefault/>
   </w:docDefaults>
-  <w:latentStyles w:defLockedState="0" w:defUIPriority="0" w:defSemiHidden="0" w:defUnhideWhenUsed="0" w:defQFormat="0" w:count="375">
+  <w:latentStyles w:defLockedState="0" w:defUIPriority="0" w:defSemiHidden="0" w:defUnhideWhenUsed="0" w:defQFormat="0" w:count="371">
     <w:lsdException w:name="Normal" w:qFormat="1"/>
     <w:lsdException w:name="heading 1" w:qFormat="1"/>
     <w:lsdException w:name="heading 2" w:qFormat="1"/>
@@ -3125,6 +3423,50 @@
     <w:lsdException w:name="Subtitle" w:qFormat="1"/>
     <w:lsdException w:name="Strong" w:qFormat="1"/>
     <w:lsdException w:name="Emphasis" w:qFormat="1"/>
+    <w:lsdException w:name="Normal Table" w:semiHidden="1" w:unhideWhenUsed="1"/>
+    <w:lsdException w:name="Table Simple 1" w:semiHidden="1" w:unhideWhenUsed="1"/>
+    <w:lsdException w:name="Table Simple 2" w:semiHidden="1" w:unhideWhenUsed="1"/>
+    <w:lsdException w:name="Table Simple 3" w:semiHidden="1" w:unhideWhenUsed="1"/>
+    <w:lsdException w:name="Table Classic 1" w:semiHidden="1" w:unhideWhenUsed="1"/>
+    <w:lsdException w:name="Table Classic 2" w:semiHidden="1" w:unhideWhenUsed="1"/>
+    <w:lsdException w:name="Table Classic 3" w:semiHidden="1" w:unhideWhenUsed="1"/>
+    <w:lsdException w:name="Table Classic 4" w:semiHidden="1" w:unhideWhenUsed="1"/>
+    <w:lsdException w:name="Table Colorful 1" w:semiHidden="1" w:unhideWhenUsed="1"/>
+    <w:lsdException w:name="Table Colorful 2" w:semiHidden="1" w:unhideWhenUsed="1"/>
+    <w:lsdException w:name="Table Colorful 3" w:semiHidden="1" w:unhideWhenUsed="1"/>
+    <w:lsdException w:name="Table Columns 1" w:semiHidden="1" w:unhideWhenUsed="1"/>
+    <w:lsdException w:name="Table Columns 2" w:semiHidden="1" w:unhideWhenUsed="1"/>
+    <w:lsdException w:name="Table Columns 3" w:semiHidden="1" w:unhideWhenUsed="1"/>
+    <w:lsdException w:name="Table Columns 4" w:semiHidden="1" w:unhideWhenUsed="1"/>
+    <w:lsdException w:name="Table Columns 5" w:semiHidden="1" w:unhideWhenUsed="1"/>
+    <w:lsdException w:name="Table Grid 1" w:semiHidden="1" w:unhideWhenUsed="1"/>
+    <w:lsdException w:name="Table Grid 2" w:semiHidden="1" w:unhideWhenUsed="1"/>
+    <w:lsdException w:name="Table Grid 3" w:semiHidden="1" w:unhideWhenUsed="1"/>
+    <w:lsdException w:name="Table Grid 4" w:semiHidden="1" w:unhideWhenUsed="1"/>
+    <w:lsdException w:name="Table Grid 5" w:semiHidden="1" w:unhideWhenUsed="1"/>
+    <w:lsdException w:name="Table Grid 6" w:semiHidden="1" w:unhideWhenUsed="1"/>
+    <w:lsdException w:name="Table Grid 7" w:semiHidden="1" w:unhideWhenUsed="1"/>
+    <w:lsdException w:name="Table Grid 8" w:semiHidden="1" w:unhideWhenUsed="1"/>
+    <w:lsdException w:name="Table List 1" w:semiHidden="1" w:unhideWhenUsed="1"/>
+    <w:lsdException w:name="Table List 2" w:semiHidden="1" w:unhideWhenUsed="1"/>
+    <w:lsdException w:name="Table List 3" w:semiHidden="1" w:unhideWhenUsed="1"/>
+    <w:lsdException w:name="Table List 4" w:semiHidden="1" w:unhideWhenUsed="1"/>
+    <w:lsdException w:name="Table List 5" w:semiHidden="1" w:unhideWhenUsed="1"/>
+    <w:lsdException w:name="Table List 6" w:semiHidden="1" w:unhideWhenUsed="1"/>
+    <w:lsdException w:name="Table List 7" w:semiHidden="1" w:unhideWhenUsed="1"/>
+    <w:lsdException w:name="Table List 8" w:semiHidden="1" w:unhideWhenUsed="1"/>
+    <w:lsdException w:name="Table 3D effects 1" w:semiHidden="1" w:unhideWhenUsed="1"/>
+    <w:lsdException w:name="Table 3D effects 2" w:semiHidden="1" w:unhideWhenUsed="1"/>
+    <w:lsdException w:name="Table 3D effects 3" w:semiHidden="1" w:unhideWhenUsed="1"/>
+    <w:lsdException w:name="Table Contemporary" w:semiHidden="1" w:unhideWhenUsed="1"/>
+    <w:lsdException w:name="Table Elegant" w:semiHidden="1" w:unhideWhenUsed="1"/>
+    <w:lsdException w:name="Table Professional" w:semiHidden="1" w:unhideWhenUsed="1"/>
+    <w:lsdException w:name="Table Subtle 1" w:semiHidden="1" w:unhideWhenUsed="1"/>
+    <w:lsdException w:name="Table Subtle 2" w:semiHidden="1" w:unhideWhenUsed="1"/>
+    <w:lsdException w:name="Table Web 1" w:semiHidden="1" w:unhideWhenUsed="1"/>
+    <w:lsdException w:name="Table Web 2" w:semiHidden="1" w:unhideWhenUsed="1"/>
+    <w:lsdException w:name="Table Web 3" w:semiHidden="1" w:unhideWhenUsed="1"/>
+    <w:lsdException w:name="Table Theme" w:semiHidden="1" w:unhideWhenUsed="1"/>
     <w:lsdException w:name="Placeholder Text" w:semiHidden="1" w:uiPriority="99"/>
     <w:lsdException w:name="No Spacing" w:uiPriority="1" w:qFormat="1"/>
     <w:lsdException w:name="Light Shading" w:uiPriority="60"/>
@@ -3340,10 +3682,6 @@
     <w:lsdException w:name="List Table 5 Dark Accent 6" w:uiPriority="50"/>
     <w:lsdException w:name="List Table 6 Colorful Accent 6" w:uiPriority="51"/>
     <w:lsdException w:name="List Table 7 Colorful Accent 6" w:uiPriority="52"/>
-    <w:lsdException w:name="Mention" w:semiHidden="1" w:uiPriority="99" w:unhideWhenUsed="1"/>
-    <w:lsdException w:name="Smart Hyperlink" w:semiHidden="1" w:uiPriority="99" w:unhideWhenUsed="1"/>
-    <w:lsdException w:name="Hashtag" w:semiHidden="1" w:uiPriority="99" w:unhideWhenUsed="1"/>
-    <w:lsdException w:name="Unresolved Mention" w:semiHidden="1" w:uiPriority="99" w:unhideWhenUsed="1"/>
   </w:latentStyles>
   <w:style w:type="paragraph" w:default="1" w:styleId="Normal">
     <w:name w:val="Normal"/>
@@ -3406,7 +3744,6 @@
     <w:uiPriority w:val="99"/>
     <w:semiHidden/>
     <w:unhideWhenUsed/>
-    <w:qFormat/>
     <w:tblPr>
       <w:tblInd w:w="0" w:type="dxa"/>
       <w:tblCellMar>
@@ -3453,6 +3790,21 @@
     <w:rPr>
       <w:color w:val="808080"/>
     </w:rPr>
+  </w:style>
+  <w:style w:type="table" w:styleId="TableGrid">
+    <w:name w:val="Table Grid"/>
+    <w:basedOn w:val="TableNormal"/>
+    <w:rsid w:val="00E0522E"/>
+    <w:tblPr>
+      <w:tblBorders>
+        <w:top w:val="single" w:sz="4" w:space="0" w:color="auto"/>
+        <w:left w:val="single" w:sz="4" w:space="0" w:color="auto"/>
+        <w:bottom w:val="single" w:sz="4" w:space="0" w:color="auto"/>
+        <w:right w:val="single" w:sz="4" w:space="0" w:color="auto"/>
+        <w:insideH w:val="single" w:sz="4" w:space="0" w:color="auto"/>
+        <w:insideV w:val="single" w:sz="4" w:space="0" w:color="auto"/>
+      </w:tblBorders>
+    </w:tblPr>
   </w:style>
 </w:styles>
 </file>

</xml_diff>

<commit_message>
More error checking and updates.
</commit_message>
<xml_diff>
--- a/Test 1 Spring 2018.docx
+++ b/Test 1 Spring 2018.docx
@@ -481,7 +481,16 @@
         <w:ind w:left="720"/>
       </w:pPr>
       <w:r>
-        <w:t>The mean for vector one is [2.21096737521818, 3.39646916752727]</w:t>
+        <w:t xml:space="preserve">The mean for vector one is </w:t>
+      </w:r>
+      <w:r>
+        <w:t>[2.12</w:t>
+      </w:r>
+      <w:r>
+        <w:t>567500418182, 3.18256442081818</w:t>
+      </w:r>
+      <w:r>
+        <w:t>]</w:t>
       </w:r>
     </w:p>
     <w:p>
@@ -489,7 +498,16 @@
         <w:ind w:left="720"/>
       </w:pPr>
       <w:r>
-        <w:t>The mean for vector two is [-0.207639857, -1.11989573634545]</w:t>
+        <w:t xml:space="preserve">The mean for vector two is </w:t>
+      </w:r>
+      <w:r>
+        <w:t>[-0.2294</w:t>
+      </w:r>
+      <w:r>
+        <w:t>23759045454, -1.00712048863636</w:t>
+      </w:r>
+      <w:r>
+        <w:t>]</w:t>
       </w:r>
     </w:p>
     <w:p>
@@ -724,19 +742,86 @@
         <w:t>1</w:t>
       </w:r>
       <w:r>
-        <w:t xml:space="preserve"> = [0.333299089764191, 0.0486998463440888]</w:t>
-      </w:r>
+        <w:t xml:space="preserve"> = </w:t>
+      </w:r>
+      <m:oMath>
+        <m:d>
+          <m:dPr>
+            <m:begChr m:val="["/>
+            <m:endChr m:val="]"/>
+            <m:ctrlPr>
+              <w:rPr>
+                <w:rFonts w:ascii="Cambria Math" w:hAnsi="Cambria Math"/>
+                <w:i/>
+              </w:rPr>
+            </m:ctrlPr>
+          </m:dPr>
+          <m:e>
+            <m:m>
+              <m:mPr>
+                <m:mcs>
+                  <m:mc>
+                    <m:mcPr>
+                      <m:count m:val="2"/>
+                      <m:mcJc m:val="center"/>
+                    </m:mcPr>
+                  </m:mc>
+                </m:mcs>
+                <m:ctrlPr>
+                  <w:rPr>
+                    <w:rFonts w:ascii="Cambria Math" w:hAnsi="Cambria Math"/>
+                    <w:i/>
+                  </w:rPr>
+                </m:ctrlPr>
+              </m:mPr>
+              <m:mr>
+                <m:e>
+                  <m:r>
+                    <w:rPr>
+                      <w:rFonts w:ascii="Cambria Math" w:hAnsi="Cambria Math"/>
+                    </w:rPr>
+                    <m:t>0.359967310929576</m:t>
+                  </m:r>
+                </m:e>
+                <m:e>
+                  <m:r>
+                    <w:rPr>
+                      <w:rFonts w:ascii="Cambria Math" w:hAnsi="Cambria Math"/>
+                    </w:rPr>
+                    <m:t>-0.0737361964591656</m:t>
+                  </m:r>
+                </m:e>
+              </m:mr>
+              <m:mr>
+                <m:e>
+                  <m:r>
+                    <w:rPr>
+                      <w:rFonts w:ascii="Cambria Math" w:hAnsi="Cambria Math"/>
+                    </w:rPr>
+                    <m:t>-0.0737361964591656</m:t>
+                  </m:r>
+                </m:e>
+                <m:e>
+                  <m:r>
+                    <w:rPr>
+                      <w:rFonts w:ascii="Cambria Math" w:hAnsi="Cambria Math"/>
+                    </w:rPr>
+                    <m:t>2.98552262179777</m:t>
+                  </m:r>
+                </m:e>
+              </m:mr>
+            </m:m>
+          </m:e>
+        </m:d>
+      </m:oMath>
     </w:p>
     <w:p>
       <w:pPr>
-        <w:ind w:left="2880"/>
+        <w:rPr>
+          <w:rFonts w:ascii="Cambria Math" w:hAnsi="Cambria Math"/>
+          <w:oMath/>
+        </w:rPr>
       </w:pPr>
-      <w:r>
-        <w:t xml:space="preserve">         [0.0486998463440888, 3.06532924275265]</w:t>
-      </w:r>
-    </w:p>
-    <w:p/>
-    <w:p>
       <w:r>
         <w:tab/>
         <w:t xml:space="preserve">The covariance matrix </w:t>
@@ -756,16 +841,78 @@
         <w:t>2</w:t>
       </w:r>
       <w:r>
-        <w:t xml:space="preserve"> = [1.28539456215998, 0.0583044206694339]</w:t>
-      </w:r>
-    </w:p>
-    <w:p>
-      <w:pPr>
-        <w:ind w:left="2160" w:firstLine="720"/>
-      </w:pPr>
-      <w:r>
-        <w:t xml:space="preserve">         [0.0583044206694339, 2.34260225368327]</w:t>
-      </w:r>
+        <w:t xml:space="preserve"> = </w:t>
+      </w:r>
+      <m:oMath>
+        <m:d>
+          <m:dPr>
+            <m:begChr m:val="["/>
+            <m:endChr m:val="]"/>
+            <m:ctrlPr>
+              <w:rPr>
+                <w:rFonts w:ascii="Cambria Math" w:hAnsi="Cambria Math"/>
+                <w:i/>
+              </w:rPr>
+            </m:ctrlPr>
+          </m:dPr>
+          <m:e>
+            <m:m>
+              <m:mPr>
+                <m:mcs>
+                  <m:mc>
+                    <m:mcPr>
+                      <m:count m:val="2"/>
+                      <m:mcJc m:val="center"/>
+                    </m:mcPr>
+                  </m:mc>
+                </m:mcs>
+                <m:ctrlPr>
+                  <w:rPr>
+                    <w:rFonts w:ascii="Cambria Math" w:hAnsi="Cambria Math"/>
+                    <w:i/>
+                  </w:rPr>
+                </m:ctrlPr>
+              </m:mPr>
+              <m:mr>
+                <m:e>
+                  <m:r>
+                    <w:rPr>
+                      <w:rFonts w:ascii="Cambria Math" w:hAnsi="Cambria Math"/>
+                    </w:rPr>
+                    <m:t>1.28539456215998</m:t>
+                  </m:r>
+                </m:e>
+                <m:e>
+                  <m:r>
+                    <w:rPr>
+                      <w:rFonts w:ascii="Cambria Math" w:hAnsi="Cambria Math"/>
+                    </w:rPr>
+                    <m:t xml:space="preserve"> 0.0583044206694339</m:t>
+                  </m:r>
+                </m:e>
+              </m:mr>
+              <m:mr>
+                <m:e>
+                  <m:r>
+                    <w:rPr>
+                      <w:rFonts w:ascii="Cambria Math" w:hAnsi="Cambria Math"/>
+                    </w:rPr>
+                    <m:t>0.0583044206694339</m:t>
+                  </m:r>
+                </m:e>
+                <m:e>
+                  <m:r>
+                    <w:rPr>
+                      <w:rFonts w:ascii="Cambria Math" w:hAnsi="Cambria Math"/>
+                    </w:rPr>
+                    <m:t>2.34260225368327</m:t>
+                  </m:r>
+                </m:e>
+              </m:mr>
+            </m:m>
+          </m:e>
+        </m:d>
+      </m:oMath>
     </w:p>
     <w:p>
       <w:pPr>
@@ -929,7 +1076,10 @@
         <w:ind w:left="720"/>
       </w:pPr>
       <w:r>
-        <w:t>Determinant of Covariance Matrix 1:1.01929977140308</w:t>
+        <w:t>Determinant of Covariance Matrix 1:</w:t>
+      </w:r>
+      <w:r>
+        <w:t xml:space="preserve"> 1.0692535232197</w:t>
       </w:r>
     </w:p>
     <w:p>
@@ -937,7 +1087,10 @@
         <w:ind w:left="720"/>
       </w:pPr>
       <w:r>
-        <w:t>Determinant of Covariance Matrix 2:3.00776879271859</w:t>
+        <w:t>Determinant of Covariance Matrix 2:</w:t>
+      </w:r>
+      <w:r>
+        <w:t xml:space="preserve"> 2.59491542862553</w:t>
       </w:r>
     </w:p>
     <w:p>
@@ -1130,58 +1283,204 @@
         <w:t>-1</w:t>
       </w:r>
       <w:r>
-        <w:t xml:space="preserve"> = [3.00030822378633, -0.0477777467535905]</w:t>
-      </w:r>
+        <w:t xml:space="preserve"> =</w:t>
+      </w:r>
+      <m:oMath>
+        <m:d>
+          <m:dPr>
+            <m:begChr m:val="["/>
+            <m:endChr m:val="]"/>
+            <m:ctrlPr>
+              <w:rPr>
+                <w:rFonts w:ascii="Cambria Math" w:hAnsi="Cambria Math"/>
+                <w:i/>
+              </w:rPr>
+            </m:ctrlPr>
+          </m:dPr>
+          <m:e>
+            <m:m>
+              <m:mPr>
+                <m:mcs>
+                  <m:mc>
+                    <m:mcPr>
+                      <m:count m:val="2"/>
+                      <m:mcJc m:val="center"/>
+                    </m:mcPr>
+                  </m:mc>
+                </m:mcs>
+                <m:ctrlPr>
+                  <w:rPr>
+                    <w:rFonts w:ascii="Cambria Math" w:hAnsi="Cambria Math"/>
+                    <w:i/>
+                  </w:rPr>
+                </m:ctrlPr>
+              </m:mPr>
+              <m:mr>
+                <m:e>
+                  <m:r>
+                    <m:rPr>
+                      <m:sty m:val="p"/>
+                    </m:rPr>
+                    <w:rPr>
+                      <w:rFonts w:ascii="Cambria Math" w:hAnsi="Cambria Math"/>
+                    </w:rPr>
+                    <m:t>2.7780300311648</m:t>
+                  </m:r>
+                </m:e>
+                <m:e>
+                  <m:r>
+                    <m:rPr>
+                      <m:sty m:val="p"/>
+                    </m:rPr>
+                    <w:rPr>
+                      <w:rFonts w:ascii="Cambria Math" w:hAnsi="Cambria Math"/>
+                    </w:rPr>
+                    <m:t>0.0689604428303719</m:t>
+                  </m:r>
+                </m:e>
+              </m:mr>
+              <m:mr>
+                <m:e>
+                  <m:r>
+                    <w:rPr>
+                      <w:rFonts w:ascii="Cambria Math" w:hAnsi="Cambria Math"/>
+                    </w:rPr>
+                    <m:t>0</m:t>
+                  </m:r>
+                </m:e>
+                <m:e>
+                  <m:r>
+                    <m:rPr>
+                      <m:sty m:val="p"/>
+                    </m:rPr>
+                    <w:rPr>
+                      <w:rFonts w:ascii="Cambria Math" w:hAnsi="Cambria Math"/>
+                    </w:rPr>
+                    <m:t>0.336652910757456</m:t>
+                  </m:r>
+                </m:e>
+              </m:mr>
+            </m:m>
+          </m:e>
+        </m:d>
+      </m:oMath>
+    </w:p>
+    <w:p>
+      <w:pPr>
+        <w:ind w:left="720"/>
+      </w:pPr>
+      <w:r>
+        <w:tab/>
+      </w:r>
+    </w:p>
+    <w:p>
+      <w:r>
+        <w:tab/>
+        <w:t xml:space="preserve">The inverse </w:t>
+      </w:r>
+      <w:r>
+        <w:rPr>
+          <w:rFonts w:ascii="Symbol" w:hAnsi="Symbol"/>
+          <w:b/>
+          <w:bCs/>
+        </w:rPr>
+        <w:t></w:t>
+      </w:r>
+      <w:r>
+        <w:rPr>
+          <w:vertAlign w:val="subscript"/>
+        </w:rPr>
+        <w:t>2</w:t>
+      </w:r>
+      <w:r>
+        <w:rPr>
+          <w:vertAlign w:val="superscript"/>
+        </w:rPr>
+        <w:t>-1</w:t>
+      </w:r>
+      <w:r>
+        <w:t xml:space="preserve"> = </w:t>
+      </w:r>
+      <m:oMath>
+        <m:d>
+          <m:dPr>
+            <m:begChr m:val="["/>
+            <m:endChr m:val="]"/>
+            <m:ctrlPr>
+              <w:rPr>
+                <w:rFonts w:ascii="Cambria Math" w:hAnsi="Cambria Math"/>
+                <w:i/>
+              </w:rPr>
+            </m:ctrlPr>
+          </m:dPr>
+          <m:e>
+            <m:m>
+              <m:mPr>
+                <m:mcs>
+                  <m:mc>
+                    <m:mcPr>
+                      <m:count m:val="2"/>
+                      <m:mcJc m:val="center"/>
+                    </m:mcPr>
+                  </m:mc>
+                </m:mcs>
+                <m:ctrlPr>
+                  <w:rPr>
+                    <w:rFonts w:ascii="Cambria Math" w:hAnsi="Cambria Math"/>
+                    <w:i/>
+                  </w:rPr>
+                </m:ctrlPr>
+              </m:mPr>
+              <m:mr>
+                <m:e>
+                  <m:r>
+                    <w:rPr>
+                      <w:rFonts w:ascii="Cambria Math" w:hAnsi="Cambria Math"/>
+                    </w:rPr>
+                    <m:t>0.857162133989866</m:t>
+                  </m:r>
+                </m:e>
+                <m:e>
+                  <m:r>
+                    <w:rPr>
+                      <w:rFonts w:ascii="Cambria Math" w:hAnsi="Cambria Math"/>
+                    </w:rPr>
+                    <m:t>-0.02513844034445</m:t>
+                  </m:r>
+                </m:e>
+              </m:mr>
+              <m:mr>
+                <m:e>
+                  <m:r>
+                    <w:rPr>
+                      <w:rFonts w:ascii="Cambria Math" w:hAnsi="Cambria Math"/>
+                    </w:rPr>
+                    <m:t>0</m:t>
+                  </m:r>
+                </m:e>
+                <m:e>
+                  <m:r>
+                    <w:rPr>
+                      <w:rFonts w:ascii="Cambria Math" w:hAnsi="Cambria Math"/>
+                    </w:rPr>
+                    <m:t>0.449587071877725</m:t>
+                  </m:r>
+                </m:e>
+              </m:mr>
+            </m:m>
+          </m:e>
+        </m:d>
+      </m:oMath>
     </w:p>
     <w:p>
       <w:pPr>
         <w:ind w:left="2160"/>
       </w:pPr>
-      <w:r>
-        <w:t xml:space="preserve">      [0, 0.326988290505944]</w:t>
-      </w:r>
-    </w:p>
-    <w:p>
-      <w:r>
-        <w:tab/>
-      </w:r>
-    </w:p>
-    <w:p>
-      <w:r>
-        <w:tab/>
-        <w:t xml:space="preserve">The inverse </w:t>
-      </w:r>
-      <w:r>
-        <w:rPr>
-          <w:rFonts w:ascii="Symbol" w:hAnsi="Symbol"/>
-          <w:b/>
-          <w:bCs/>
-        </w:rPr>
-        <w:t></w:t>
-      </w:r>
-      <w:r>
-        <w:rPr>
-          <w:vertAlign w:val="subscript"/>
-        </w:rPr>
-        <w:t>2</w:t>
-      </w:r>
-      <w:r>
-        <w:rPr>
-          <w:vertAlign w:val="superscript"/>
-        </w:rPr>
-        <w:t>-1</w:t>
-      </w:r>
-      <w:r>
-        <w:t xml:space="preserve"> = [0.777971238900839, -0.0193846085545476]</w:t>
-      </w:r>
     </w:p>
     <w:p>
       <w:pPr>
         <w:ind w:left="2160"/>
       </w:pPr>
-      <w:r>
-        <w:t xml:space="preserve">      [-2.30699045774575E-18, 0.427358168377752]</w:t>
-      </w:r>
     </w:p>
     <w:p>
       <w:pPr>
@@ -1448,9 +1747,8 @@
                   </m:rPr>
                   <w:rPr>
                     <w:rFonts w:ascii="Cambria Math" w:hAnsi="Cambria Math"/>
-                    <w:sz w:val="22"/>
                   </w:rPr>
-                  <m:t>2.21096737521818</m:t>
+                  <m:t>2.12567500418182</m:t>
                 </m:r>
                 <m:ctrlPr>
                   <w:rPr>
@@ -1474,10 +1772,12 @@
         </m:sSup>
         <m:d>
           <m:dPr>
+            <m:begChr m:val="["/>
+            <m:endChr m:val="]"/>
             <m:ctrlPr>
               <w:rPr>
                 <w:rFonts w:ascii="Cambria Math" w:hAnsi="Cambria Math"/>
-                <w:sz w:val="22"/>
+                <w:i/>
               </w:rPr>
             </m:ctrlPr>
           </m:dPr>
@@ -1495,7 +1795,7 @@
                 <m:ctrlPr>
                   <w:rPr>
                     <w:rFonts w:ascii="Cambria Math" w:hAnsi="Cambria Math"/>
-                    <w:sz w:val="22"/>
+                    <w:i/>
                   </w:rPr>
                 </m:ctrlPr>
               </m:mPr>
@@ -1507,9 +1807,8 @@
                     </m:rPr>
                     <w:rPr>
                       <w:rFonts w:ascii="Cambria Math" w:hAnsi="Cambria Math"/>
-                      <w:sz w:val="22"/>
                     </w:rPr>
-                    <m:t>3.00030822378633</m:t>
+                    <m:t>2.7780300311648</m:t>
                   </m:r>
                 </m:e>
                 <m:e>
@@ -1519,9 +1818,8 @@
                     </m:rPr>
                     <w:rPr>
                       <w:rFonts w:ascii="Cambria Math" w:hAnsi="Cambria Math"/>
-                      <w:sz w:val="22"/>
                     </w:rPr>
-                    <m:t>-0.0477777467535905</m:t>
+                    <m:t>0.0689604428303719</m:t>
                   </m:r>
                 </m:e>
               </m:mr>
@@ -1530,7 +1828,6 @@
                   <m:r>
                     <w:rPr>
                       <w:rFonts w:ascii="Cambria Math" w:hAnsi="Cambria Math"/>
-                      <w:sz w:val="22"/>
                     </w:rPr>
                     <m:t>0</m:t>
                   </m:r>
@@ -1542,20 +1839,12 @@
                     </m:rPr>
                     <w:rPr>
                       <w:rFonts w:ascii="Cambria Math" w:hAnsi="Cambria Math"/>
-                      <w:sz w:val="22"/>
                     </w:rPr>
-                    <m:t>0.326988290505944</m:t>
+                    <m:t>0.336652910757456</m:t>
                   </m:r>
                 </m:e>
               </m:mr>
             </m:m>
-            <m:ctrlPr>
-              <w:rPr>
-                <w:rFonts w:ascii="Cambria Math" w:hAnsi="Cambria Math"/>
-                <w:i/>
-                <w:sz w:val="22"/>
-              </w:rPr>
-            </m:ctrlPr>
           </m:e>
         </m:d>
         <m:d>
@@ -1582,9 +1871,8 @@
               </m:rPr>
               <w:rPr>
                 <w:rFonts w:ascii="Cambria Math" w:hAnsi="Cambria Math"/>
-                <w:sz w:val="22"/>
               </w:rPr>
-              <m:t>3.39646916752727</m:t>
+              <m:t>3.18256442081818</m:t>
             </m:r>
             <m:ctrlPr>
               <w:rPr>
@@ -1662,10 +1950,13 @@
         </m:r>
       </m:oMath>
       <w:r>
+        <w:t>1.0692535232197</w:t>
+      </w:r>
+      <w:r>
         <w:rPr>
           <w:sz w:val="22"/>
         </w:rPr>
-        <w:t>1.01929977140308)</w:t>
+        <w:t>)</w:t>
       </w:r>
     </w:p>
     <w:p>
@@ -1801,9 +2092,8 @@
                     </m:rPr>
                     <w:rPr>
                       <w:rFonts w:ascii="Cambria Math" w:hAnsi="Cambria Math"/>
-                      <w:sz w:val="22"/>
                     </w:rPr>
-                    <m:t>0.207639857</m:t>
+                    <m:t>0.229423759045454</m:t>
                   </m:r>
                   <m:ctrlPr>
                     <w:rPr>
@@ -1826,11 +2116,12 @@
           </m:sSup>
           <m:d>
             <m:dPr>
+              <m:begChr m:val="["/>
+              <m:endChr m:val="]"/>
               <m:ctrlPr>
                 <w:rPr>
                   <w:rFonts w:ascii="Cambria Math" w:hAnsi="Cambria Math"/>
                   <w:i/>
-                  <w:sz w:val="20"/>
                 </w:rPr>
               </m:ctrlPr>
             </m:dPr>
@@ -1849,59 +2140,42 @@
                     <w:rPr>
                       <w:rFonts w:ascii="Cambria Math" w:hAnsi="Cambria Math"/>
                       <w:i/>
-                      <w:sz w:val="20"/>
                     </w:rPr>
                   </m:ctrlPr>
                 </m:mPr>
                 <m:mr>
                   <m:e>
                     <m:r>
-                      <m:rPr>
-                        <m:sty m:val="p"/>
-                      </m:rPr>
                       <w:rPr>
                         <w:rFonts w:ascii="Cambria Math" w:hAnsi="Cambria Math"/>
-                        <w:sz w:val="22"/>
                       </w:rPr>
-                      <m:t>0.777971238900839</m:t>
+                      <m:t>0.857162133989866</m:t>
                     </m:r>
                   </m:e>
                   <m:e>
                     <m:r>
-                      <m:rPr>
-                        <m:sty m:val="p"/>
-                      </m:rPr>
                       <w:rPr>
                         <w:rFonts w:ascii="Cambria Math" w:hAnsi="Cambria Math"/>
-                        <w:sz w:val="22"/>
                       </w:rPr>
-                      <m:t>-0.0193846085545476</m:t>
+                      <m:t>-0.02513844034445</m:t>
                     </m:r>
                   </m:e>
                 </m:mr>
                 <m:mr>
                   <m:e>
                     <m:r>
-                      <m:rPr>
-                        <m:sty m:val="p"/>
-                      </m:rPr>
                       <w:rPr>
                         <w:rFonts w:ascii="Cambria Math" w:hAnsi="Cambria Math"/>
-                        <w:sz w:val="22"/>
                       </w:rPr>
-                      <m:t>-2.30699045774575E-18</m:t>
+                      <m:t>0</m:t>
                     </m:r>
                   </m:e>
                   <m:e>
                     <m:r>
-                      <m:rPr>
-                        <m:sty m:val="p"/>
-                      </m:rPr>
                       <w:rPr>
                         <w:rFonts w:ascii="Cambria Math" w:hAnsi="Cambria Math"/>
-                        <w:sz w:val="22"/>
                       </w:rPr>
-                      <m:t>0.427358168377752</m:t>
+                      <m:t>0.449587071877725</m:t>
                     </m:r>
                   </m:e>
                 </m:mr>
@@ -1932,9 +2206,8 @@
                 </m:rPr>
                 <w:rPr>
                   <w:rFonts w:ascii="Cambria Math" w:hAnsi="Cambria Math"/>
-                  <w:sz w:val="22"/>
                 </w:rPr>
-                <m:t>1.11989573634545</m:t>
+                <m:t>1.00712048863636</m:t>
               </m:r>
               <m:ctrlPr>
                 <w:rPr>
@@ -2016,9 +2289,18 @@
             </m:rPr>
             <w:rPr>
               <w:rFonts w:ascii="Cambria Math" w:hAnsi="Cambria Math"/>
+            </w:rPr>
+            <m:t>2.59491542862553</m:t>
+          </m:r>
+          <m:r>
+            <m:rPr>
+              <m:sty m:val="p"/>
+            </m:rPr>
+            <w:rPr>
+              <w:rFonts w:ascii="Cambria Math" w:hAnsi="Cambria Math"/>
               <w:sz w:val="22"/>
             </w:rPr>
-            <m:t>3.00776879271859)</m:t>
+            <m:t>)</m:t>
           </m:r>
           <m:r>
             <m:rPr>
@@ -2104,15 +2386,7 @@
         <w:ind w:left="720"/>
       </w:pPr>
       <w:r>
-        <w:t xml:space="preserve">My classifier placed m1 in class 1 and m2 in class 2.  When the points </w:t>
-      </w:r>
-      <w:proofErr w:type="gramStart"/>
-      <w:r>
-        <w:t>are put</w:t>
-      </w:r>
-      <w:proofErr w:type="gramEnd"/>
-      <w:r>
-        <w:t xml:space="preserve"> into each matrix, one side, the side the point is on, will equal zero as x-µ will equal zero.</w:t>
+        <w:t>My classifier placed m1 in class 1 and m2 in class 2.  When the points are put into each matrix, one side, the side the point is on, will equal zero as x-µ will equal zero.</w:t>
       </w:r>
     </w:p>
     <w:p>
@@ -2127,7 +2401,6 @@
           <w:numId w:val="1"/>
         </w:numPr>
       </w:pPr>
-      <w:proofErr w:type="gramStart"/>
       <w:r>
         <w:t>Use your personally implemented matrix manipulation tools to determine how many classification errors occur when you apply the discriminant functions to the example data</w:t>
       </w:r>
@@ -2137,7 +2410,6 @@
       <w:r>
         <w:t>?</w:t>
       </w:r>
-      <w:proofErr w:type="gramEnd"/>
     </w:p>
     <w:p>
       <w:pPr>
@@ -2293,6 +2565,9 @@
       <w:r>
         <w:t xml:space="preserve"> </w:t>
       </w:r>
+      <w:r>
+        <w:br/>
+      </w:r>
     </w:p>
     <w:p>
       <w:pPr>
@@ -2302,10 +2577,11 @@
         <w:t>Class 1</w:t>
       </w:r>
       <w:r>
-        <w:t>: 1/55</w:t>
-      </w:r>
-      <w:bookmarkStart w:id="3" w:name="_GoBack"/>
-      <w:bookmarkEnd w:id="3"/>
+        <w:t xml:space="preserve">: </w:t>
+      </w:r>
+      <w:r>
+        <w:t>5/110 misclassified</w:t>
+      </w:r>
     </w:p>
     <w:tbl>
       <w:tblPr>
@@ -2315,10 +2591,10 @@
         <w:tblLook w:val="04A0" w:firstRow="1" w:lastRow="0" w:firstColumn="1" w:lastColumn="0" w:noHBand="0" w:noVBand="1"/>
       </w:tblPr>
       <w:tblGrid>
-        <w:gridCol w:w="1753"/>
-        <w:gridCol w:w="1835"/>
-        <w:gridCol w:w="2161"/>
-        <w:gridCol w:w="2161"/>
+        <w:gridCol w:w="1785"/>
+        <w:gridCol w:w="1785"/>
+        <w:gridCol w:w="2170"/>
+        <w:gridCol w:w="2170"/>
       </w:tblGrid>
       <w:tr>
         <w:tc>
@@ -2369,7 +2645,7 @@
           </w:tcPr>
           <w:p>
             <w:r>
-              <w:t>1.205375881</w:t>
+              <w:t>0.835257274</w:t>
             </w:r>
           </w:p>
         </w:tc>
@@ -2379,7 +2655,7 @@
           </w:tcPr>
           <w:p>
             <w:r>
-              <w:t>0.3398881465</w:t>
+              <w:t>2.613833101</w:t>
             </w:r>
           </w:p>
         </w:tc>
@@ -2392,7 +2668,7 @@
               <w:jc w:val="center"/>
             </w:pPr>
             <w:r>
-              <w:t>-2.93316559819844</w:t>
+              <w:t>-2.40522296363253</w:t>
             </w:r>
           </w:p>
         </w:tc>
@@ -2402,25 +2678,206 @@
           </w:tcPr>
           <w:p>
             <w:r>
-              <w:t>-2.34994240477137</w:t>
+              <w:t>-1.39091378998018</w:t>
+            </w:r>
+          </w:p>
+        </w:tc>
+      </w:tr>
+      <w:tr>
+        <w:tc>
+          <w:tcPr>
+            <w:tcW w:w="2337" w:type="dxa"/>
+          </w:tcPr>
+          <w:p>
+            <w:r>
+              <w:t>1.019497222</w:t>
+            </w:r>
+          </w:p>
+        </w:tc>
+        <w:tc>
+          <w:tcPr>
+            <w:tcW w:w="2337" w:type="dxa"/>
+          </w:tcPr>
+          <w:p>
+            <w:r>
+              <w:t>2.126262401</w:t>
+            </w:r>
+          </w:p>
+        </w:tc>
+        <w:tc>
+          <w:tcPr>
+            <w:tcW w:w="2338" w:type="dxa"/>
+          </w:tcPr>
+          <w:p>
+            <w:pPr>
+              <w:jc w:val="center"/>
+            </w:pPr>
+            <w:r>
+              <w:t>-1.80688889917104</w:t>
+            </w:r>
+          </w:p>
+        </w:tc>
+        <w:tc>
+          <w:tcPr>
+            <w:tcW w:w="2338" w:type="dxa"/>
+          </w:tcPr>
+          <w:p>
+            <w:r>
+              <w:t>-1.57286849638985</w:t>
+            </w:r>
+          </w:p>
+        </w:tc>
+      </w:tr>
+      <w:tr>
+        <w:tc>
+          <w:tcPr>
+            <w:tcW w:w="2337" w:type="dxa"/>
+          </w:tcPr>
+          <w:p>
+            <w:r>
+              <w:t>1.058177788</w:t>
+            </w:r>
+          </w:p>
+        </w:tc>
+        <w:tc>
+          <w:tcPr>
+            <w:tcW w:w="2337" w:type="dxa"/>
+          </w:tcPr>
+          <w:p>
+            <w:r>
+              <w:t>2.857649205</w:t>
+            </w:r>
+          </w:p>
+        </w:tc>
+        <w:tc>
+          <w:tcPr>
+            <w:tcW w:w="2338" w:type="dxa"/>
+          </w:tcPr>
+          <w:p>
+            <w:pPr>
+              <w:jc w:val="center"/>
+            </w:pPr>
+            <w:r>
+              <w:t>-1.66177257989983</w:t>
+            </w:r>
+          </w:p>
+        </w:tc>
+        <w:tc>
+          <w:tcPr>
+            <w:tcW w:w="2338" w:type="dxa"/>
+          </w:tcPr>
+          <w:p>
+            <w:r>
+              <w:t>-1.60155807950255</w:t>
+            </w:r>
+          </w:p>
+        </w:tc>
+      </w:tr>
+      <w:tr>
+        <w:tc>
+          <w:tcPr>
+            <w:tcW w:w="2337" w:type="dxa"/>
+          </w:tcPr>
+          <w:p>
+            <w:r>
+              <w:t>0.997512342</w:t>
+            </w:r>
+          </w:p>
+        </w:tc>
+        <w:tc>
+          <w:tcPr>
+            <w:tcW w:w="2337" w:type="dxa"/>
+          </w:tcPr>
+          <w:p>
+            <w:r>
+              <w:t>7.678653712</w:t>
+            </w:r>
+          </w:p>
+        </w:tc>
+        <w:tc>
+          <w:tcPr>
+            <w:tcW w:w="2338" w:type="dxa"/>
+          </w:tcPr>
+          <w:p>
+            <w:pPr>
+              <w:jc w:val="center"/>
+            </w:pPr>
+            <w:r>
+              <w:t>-1.65993628371656</w:t>
+            </w:r>
+          </w:p>
+        </w:tc>
+        <w:tc>
+          <w:tcPr>
+            <w:tcW w:w="2338" w:type="dxa"/>
+          </w:tcPr>
+          <w:p>
+            <w:r>
+              <w:t>-1.46477915205865</w:t>
+            </w:r>
+          </w:p>
+        </w:tc>
+      </w:tr>
+      <w:tr>
+        <w:tc>
+          <w:tcPr>
+            <w:tcW w:w="2337" w:type="dxa"/>
+          </w:tcPr>
+          <w:p>
+            <w:r>
+              <w:t>0.971964211</w:t>
+            </w:r>
+          </w:p>
+        </w:tc>
+        <w:tc>
+          <w:tcPr>
+            <w:tcW w:w="2337" w:type="dxa"/>
+          </w:tcPr>
+          <w:p>
+            <w:r>
+              <w:t>3.610145814</w:t>
+            </w:r>
+          </w:p>
+        </w:tc>
+        <w:tc>
+          <w:tcPr>
+            <w:tcW w:w="2338" w:type="dxa"/>
+          </w:tcPr>
+          <w:p>
+            <w:pPr>
+              <w:jc w:val="center"/>
+            </w:pPr>
+            <w:r>
+              <w:t>-1.89879797224067</w:t>
+            </w:r>
+          </w:p>
+        </w:tc>
+        <w:tc>
+          <w:tcPr>
+            <w:tcW w:w="2338" w:type="dxa"/>
+          </w:tcPr>
+          <w:p>
+            <w:r>
+              <w:t>-1.50241607096864</w:t>
             </w:r>
           </w:p>
         </w:tc>
       </w:tr>
     </w:tbl>
-    <w:p>
-      <w:r>
-        <w:tab/>
-        <w:t xml:space="preserve">      </w:t>
-      </w:r>
-    </w:p>
-    <w:p>
-      <w:r>
-        <w:t xml:space="preserve"> </w:t>
-      </w:r>
+    <w:p/>
+    <w:p>
+      <w:r>
+        <w:br w:type="page"/>
+      </w:r>
+    </w:p>
+    <w:p/>
+    <w:p>
       <w:r>
         <w:tab/>
         <w:t xml:space="preserve">      Class 2</w:t>
+      </w:r>
+      <w:r>
+        <w:t>: 13/110 misclassified</w:t>
       </w:r>
     </w:p>
     <w:p>
@@ -2434,14 +2891,14 @@
     <w:tbl>
       <w:tblPr>
         <w:tblStyle w:val="TableGrid"/>
-        <w:tblW w:w="0" w:type="auto"/>
+        <w:tblW w:w="9535" w:type="dxa"/>
         <w:tblLook w:val="04A0" w:firstRow="1" w:lastRow="0" w:firstColumn="1" w:lastColumn="0" w:noHBand="0" w:noVBand="1"/>
       </w:tblPr>
       <w:tblGrid>
         <w:gridCol w:w="2337"/>
         <w:gridCol w:w="2337"/>
         <w:gridCol w:w="2338"/>
-        <w:gridCol w:w="2338"/>
+        <w:gridCol w:w="2523"/>
       </w:tblGrid>
       <w:tr>
         <w:tc>
@@ -2476,11 +2933,95 @@
         </w:tc>
         <w:tc>
           <w:tcPr>
+            <w:tcW w:w="2523" w:type="dxa"/>
+          </w:tcPr>
+          <w:p>
+            <w:r>
+              <w:t>G1</w:t>
+            </w:r>
+          </w:p>
+        </w:tc>
+      </w:tr>
+      <w:tr>
+        <w:tc>
+          <w:tcPr>
+            <w:tcW w:w="2337" w:type="dxa"/>
+          </w:tcPr>
+          <w:p>
+            <w:r>
+              <w:t>1.098929784</w:t>
+            </w:r>
+          </w:p>
+        </w:tc>
+        <w:tc>
+          <w:tcPr>
+            <w:tcW w:w="2337" w:type="dxa"/>
+          </w:tcPr>
+          <w:p>
+            <w:r>
+              <w:t>0.196824202</w:t>
+            </w:r>
+          </w:p>
+        </w:tc>
+        <w:tc>
+          <w:tcPr>
             <w:tcW w:w="2338" w:type="dxa"/>
           </w:tcPr>
           <w:p>
             <w:r>
-              <w:t>G1</w:t>
+              <w:t>-1.68969363024903</w:t>
+            </w:r>
+          </w:p>
+        </w:tc>
+        <w:tc>
+          <w:tcPr>
+            <w:tcW w:w="2523" w:type="dxa"/>
+          </w:tcPr>
+          <w:p>
+            <w:r>
+              <w:t>-1.63697075255806</w:t>
+            </w:r>
+          </w:p>
+        </w:tc>
+      </w:tr>
+      <w:tr>
+        <w:tc>
+          <w:tcPr>
+            <w:tcW w:w="2337" w:type="dxa"/>
+          </w:tcPr>
+          <w:p>
+            <w:r>
+              <w:t>1.799171771</w:t>
+            </w:r>
+          </w:p>
+        </w:tc>
+        <w:tc>
+          <w:tcPr>
+            <w:tcW w:w="2337" w:type="dxa"/>
+          </w:tcPr>
+          <w:p>
+            <w:r>
+              <w:t>0.473503489</w:t>
+            </w:r>
+          </w:p>
+        </w:tc>
+        <w:tc>
+          <w:tcPr>
+            <w:tcW w:w="2338" w:type="dxa"/>
+          </w:tcPr>
+          <w:p>
+            <w:r>
+              <w:t>-2.67949790904609</w:t>
+            </w:r>
+          </w:p>
+        </w:tc>
+        <w:tc>
+          <w:tcPr>
+            <w:tcW w:w="2523" w:type="dxa"/>
+          </w:tcPr>
+          <w:p>
+            <w:r>
+              <w:t>-0.245534168984998</w:t>
             </w:r>
           </w:p>
         </w:tc>
@@ -2512,7 +3053,39 @@
           </w:tcPr>
           <w:p>
             <w:r>
-              <w:t>-3.80047522324093</w:t>
+              <w:t>-3.63524778083622</w:t>
+            </w:r>
+          </w:p>
+        </w:tc>
+        <w:tc>
+          <w:tcPr>
+            <w:tcW w:w="2523" w:type="dxa"/>
+          </w:tcPr>
+          <w:p>
+            <w:r>
+              <w:t>-0.0861524925571798</w:t>
+            </w:r>
+          </w:p>
+        </w:tc>
+      </w:tr>
+      <w:tr>
+        <w:tc>
+          <w:tcPr>
+            <w:tcW w:w="2337" w:type="dxa"/>
+          </w:tcPr>
+          <w:p>
+            <w:r>
+              <w:t>1.250504112</w:t>
+            </w:r>
+          </w:p>
+        </w:tc>
+        <w:tc>
+          <w:tcPr>
+            <w:tcW w:w="2337" w:type="dxa"/>
+          </w:tcPr>
+          <w:p>
+            <w:r>
+              <w:t>-3.062515699</w:t>
             </w:r>
           </w:p>
         </w:tc>
@@ -2522,7 +3095,59 @@
           </w:tcPr>
           <w:p>
             <w:r>
-              <w:t>-1.83663322056913</w:t>
+              <w:t>-1.93045990922867</w:t>
+            </w:r>
+          </w:p>
+        </w:tc>
+        <w:tc>
+          <w:tcPr>
+            <w:tcW w:w="2523" w:type="dxa"/>
+          </w:tcPr>
+          <w:p>
+            <w:r>
+              <w:t>-1.31929290132735</w:t>
+            </w:r>
+          </w:p>
+        </w:tc>
+      </w:tr>
+      <w:tr>
+        <w:tc>
+          <w:tcPr>
+            <w:tcW w:w="2337" w:type="dxa"/>
+          </w:tcPr>
+          <w:p>
+            <w:r>
+              <w:t>1.289376169</w:t>
+            </w:r>
+          </w:p>
+        </w:tc>
+        <w:tc>
+          <w:tcPr>
+            <w:tcW w:w="2337" w:type="dxa"/>
+          </w:tcPr>
+          <w:p>
+            <w:r>
+              <w:t>0.909520062</w:t>
+            </w:r>
+          </w:p>
+        </w:tc>
+        <w:tc>
+          <w:tcPr>
+            <w:tcW w:w="2338" w:type="dxa"/>
+          </w:tcPr>
+          <w:p>
+            <w:r>
+              <w:t>-1.90559576429313</w:t>
+            </w:r>
+          </w:p>
+        </w:tc>
+        <w:tc>
+          <w:tcPr>
+            <w:tcW w:w="2523" w:type="dxa"/>
+          </w:tcPr>
+          <w:p>
+            <w:r>
+              <w:t>-1.10397693232222</w:t>
             </w:r>
           </w:p>
         </w:tc>
@@ -2554,7 +3179,39 @@
           </w:tcPr>
           <w:p>
             <w:r>
-              <w:t>-2.84273077730122</w:t>
+              <w:t>-2.54975961134179</w:t>
+            </w:r>
+          </w:p>
+        </w:tc>
+        <w:tc>
+          <w:tcPr>
+            <w:tcW w:w="2523" w:type="dxa"/>
+          </w:tcPr>
+          <w:p>
+            <w:r>
+              <w:t>-0.342340718523946</w:t>
+            </w:r>
+          </w:p>
+        </w:tc>
+      </w:tr>
+      <w:tr>
+        <w:tc>
+          <w:tcPr>
+            <w:tcW w:w="2337" w:type="dxa"/>
+          </w:tcPr>
+          <w:p>
+            <w:r>
+              <w:t>1.308178739</w:t>
+            </w:r>
+          </w:p>
+        </w:tc>
+        <w:tc>
+          <w:tcPr>
+            <w:tcW w:w="2337" w:type="dxa"/>
+          </w:tcPr>
+          <w:p>
+            <w:r>
+              <w:t>-3.198566347</w:t>
             </w:r>
           </w:p>
         </w:tc>
@@ -2564,7 +3221,17 @@
           </w:tcPr>
           <w:p>
             <w:r>
-              <w:t>-2.11135333163467</w:t>
+              <w:t>-2.00916737440893</w:t>
+            </w:r>
+          </w:p>
+        </w:tc>
+        <w:tc>
+          <w:tcPr>
+            <w:tcW w:w="2523" w:type="dxa"/>
+          </w:tcPr>
+          <w:p>
+            <w:r>
+              <w:t>-1.17510751620331</w:t>
             </w:r>
           </w:p>
         </w:tc>
@@ -2596,7 +3263,39 @@
           </w:tcPr>
           <w:p>
             <w:r>
-              <w:t>-2.5833784089118</w:t>
+              <w:t>-2.31989716009126</w:t>
+            </w:r>
+          </w:p>
+        </w:tc>
+        <w:tc>
+          <w:tcPr>
+            <w:tcW w:w="2523" w:type="dxa"/>
+          </w:tcPr>
+          <w:p>
+            <w:r>
+              <w:t>-0.555037754847254</w:t>
+            </w:r>
+          </w:p>
+        </w:tc>
+      </w:tr>
+      <w:tr>
+        <w:tc>
+          <w:tcPr>
+            <w:tcW w:w="2337" w:type="dxa"/>
+          </w:tcPr>
+          <w:p>
+            <w:r>
+              <w:t>1.289671778</w:t>
+            </w:r>
+          </w:p>
+        </w:tc>
+        <w:tc>
+          <w:tcPr>
+            <w:tcW w:w="2337" w:type="dxa"/>
+          </w:tcPr>
+          <w:p>
+            <w:r>
+              <w:t>-4.033869387</w:t>
             </w:r>
           </w:p>
         </w:tc>
@@ -2606,7 +3305,185 @@
           </w:tcPr>
           <w:p>
             <w:r>
-              <w:t>-2.46077775641316</w:t>
+              <w:t>-2.00036183938319</w:t>
+            </w:r>
+          </w:p>
+        </w:tc>
+        <w:tc>
+          <w:tcPr>
+            <w:tcW w:w="2523" w:type="dxa"/>
+          </w:tcPr>
+          <w:p>
+            <w:r>
+              <w:t>-1.24576315774243</w:t>
+            </w:r>
+          </w:p>
+        </w:tc>
+      </w:tr>
+      <w:tr>
+        <w:tc>
+          <w:tcPr>
+            <w:tcW w:w="2337" w:type="dxa"/>
+          </w:tcPr>
+          <w:p>
+            <w:r>
+              <w:t>1.59817949</w:t>
+            </w:r>
+          </w:p>
+        </w:tc>
+        <w:tc>
+          <w:tcPr>
+            <w:tcW w:w="2337" w:type="dxa"/>
+          </w:tcPr>
+          <w:p>
+            <w:r>
+              <w:t>-0.715604314</w:t>
+            </w:r>
+          </w:p>
+        </w:tc>
+        <w:tc>
+          <w:tcPr>
+            <w:tcW w:w="2338" w:type="dxa"/>
+          </w:tcPr>
+          <w:p>
+            <w:r>
+              <w:t>-2.37837538586161</w:t>
+            </w:r>
+          </w:p>
+        </w:tc>
+        <w:tc>
+          <w:tcPr>
+            <w:tcW w:w="2523" w:type="dxa"/>
+          </w:tcPr>
+          <w:p>
+            <w:r>
+              <w:t>-0.524356823986307</w:t>
+            </w:r>
+          </w:p>
+        </w:tc>
+      </w:tr>
+      <w:tr>
+        <w:tc>
+          <w:tcPr>
+            <w:tcW w:w="2337" w:type="dxa"/>
+          </w:tcPr>
+          <w:p>
+            <w:r>
+              <w:t>1.878387575</w:t>
+            </w:r>
+          </w:p>
+        </w:tc>
+        <w:tc>
+          <w:tcPr>
+            <w:tcW w:w="2337" w:type="dxa"/>
+          </w:tcPr>
+          <w:p>
+            <w:r>
+              <w:t>-0.997947609</w:t>
+            </w:r>
+          </w:p>
+        </w:tc>
+        <w:tc>
+          <w:tcPr>
+            <w:tcW w:w="2338" w:type="dxa"/>
+          </w:tcPr>
+          <w:p>
+            <w:r>
+              <w:t>-2.85744027751282</w:t>
+            </w:r>
+          </w:p>
+        </w:tc>
+        <w:tc>
+          <w:tcPr>
+            <w:tcW w:w="2523" w:type="dxa"/>
+          </w:tcPr>
+          <w:p>
+            <w:r>
+              <w:t>-0.187545762898445</w:t>
+            </w:r>
+          </w:p>
+        </w:tc>
+      </w:tr>
+      <w:tr>
+        <w:tc>
+          <w:tcPr>
+            <w:tcW w:w="2337" w:type="dxa"/>
+          </w:tcPr>
+          <w:p>
+            <w:r>
+              <w:t>1.809383063</w:t>
+            </w:r>
+          </w:p>
+        </w:tc>
+        <w:tc>
+          <w:tcPr>
+            <w:tcW w:w="2337" w:type="dxa"/>
+          </w:tcPr>
+          <w:p>
+            <w:r>
+              <w:t>-1.09224725</w:t>
+            </w:r>
+          </w:p>
+        </w:tc>
+        <w:tc>
+          <w:tcPr>
+            <w:tcW w:w="2338" w:type="dxa"/>
+          </w:tcPr>
+          <w:p>
+            <w:r>
+              <w:t>-2.73723257714498</w:t>
+            </w:r>
+          </w:p>
+        </w:tc>
+        <w:tc>
+          <w:tcPr>
+            <w:tcW w:w="2523" w:type="dxa"/>
+          </w:tcPr>
+          <w:p>
+            <w:r>
+              <w:t>-0.252538957908825</w:t>
+            </w:r>
+          </w:p>
+        </w:tc>
+      </w:tr>
+      <w:tr>
+        <w:tc>
+          <w:tcPr>
+            <w:tcW w:w="2337" w:type="dxa"/>
+          </w:tcPr>
+          <w:p>
+            <w:r>
+              <w:t>1.117740331</w:t>
+            </w:r>
+          </w:p>
+        </w:tc>
+        <w:tc>
+          <w:tcPr>
+            <w:tcW w:w="2337" w:type="dxa"/>
+          </w:tcPr>
+          <w:p>
+            <w:r>
+              <w:t>-2.139168832</w:t>
+            </w:r>
+          </w:p>
+        </w:tc>
+        <w:tc>
+          <w:tcPr>
+            <w:tcW w:w="2338" w:type="dxa"/>
+          </w:tcPr>
+          <w:p>
+            <w:r>
+              <w:t>-1.75053349114156</w:t>
+            </w:r>
+          </w:p>
+        </w:tc>
+        <w:tc>
+          <w:tcPr>
+            <w:tcW w:w="2523" w:type="dxa"/>
+          </w:tcPr>
+          <w:p>
+            <w:r>
+              <w:t>-1.66305650025874</w:t>
             </w:r>
           </w:p>
         </w:tc>
@@ -2701,7 +3578,6 @@
         </w:numPr>
       </w:pPr>
       <w:r>
-        <w:lastRenderedPageBreak/>
         <w:t>Notice that</w:t>
       </w:r>
       <w:r>
@@ -3012,11 +3888,7 @@
         <w:t>solution</w:t>
       </w:r>
       <w:r>
-        <w:t xml:space="preserve"> for the following linear system</w:t>
-      </w:r>
-      <w:proofErr w:type="gramStart"/>
-      <w:r>
-        <w:t>:</w:t>
+        <w:t xml:space="preserve"> for the following linear system:</w:t>
       </w:r>
       <w:r>
         <w:br/>
@@ -3045,16 +3917,12 @@
             <v:path o:extrusionok="f" gradientshapeok="t" o:connecttype="rect"/>
             <o:lock v:ext="edit" aspectratio="t"/>
           </v:shapetype>
-          <v:shape id="_x0000_i1025" type="#_x0000_t75" style="width:192.75pt;height:139.5pt" o:ole="">
+          <v:shape id="_x0000_i1028" type="#_x0000_t75" style="width:192.7pt;height:139.75pt" o:ole="">
             <v:imagedata r:id="rId6" o:title=""/>
           </v:shape>
-          <o:OLEObject Type="Embed" ProgID="Equation.3" ShapeID="_x0000_i1025" DrawAspect="Content" ObjectID="_1579164075" r:id="rId7"/>
+          <o:OLEObject Type="Embed" ProgID="Equation.3" ShapeID="_x0000_i1028" DrawAspect="Content" ObjectID="_1579177361" r:id="rId7"/>
         </w:object>
       </w:r>
-      <w:r>
-        <w:t>.</w:t>
-      </w:r>
-      <w:proofErr w:type="gramEnd"/>
       <w:r>
         <w:t xml:space="preserve"> </w:t>
       </w:r>
@@ -3063,12 +3931,89 @@
       <w:pPr>
         <w:ind w:left="1440"/>
       </w:pPr>
-      <w:r>
+    </w:p>
+    <w:p>
+      <w:pPr>
+        <w:ind w:left="1440"/>
+      </w:pPr>
+    </w:p>
+    <w:p>
+      <w:pPr>
+        <w:ind w:left="1440"/>
+      </w:pPr>
+      <w:bookmarkStart w:id="3" w:name="_GoBack"/>
+      <w:bookmarkEnd w:id="3"/>
+      <w:r>
+        <w:lastRenderedPageBreak/>
         <w:t>Please supply your response with the variables in the order [x, y, z, w, a, b, c, d].</w:t>
       </w:r>
+    </w:p>
+    <w:p>
+      <w:pPr>
+        <w:ind w:left="1440"/>
+      </w:pPr>
       <w:r>
         <w:br/>
       </w:r>
+      <w:r>
+        <w:t xml:space="preserve">x= </w:t>
+      </w:r>
+      <w:r>
+        <w:t>5.04275955571779</w:t>
+      </w:r>
+      <w:r>
+        <w:t xml:space="preserve">, y= </w:t>
+      </w:r>
+      <w:r>
+        <w:t>3.83626218908067</w:t>
+      </w:r>
+      <w:r>
+        <w:t xml:space="preserve">, z= </w:t>
+      </w:r>
+      <w:r>
+        <w:t>-1.14585180163738</w:t>
+      </w:r>
+      <w:r>
+        <w:t xml:space="preserve">, w= </w:t>
+      </w:r>
+      <w:r>
+        <w:t>5.52291807894874</w:t>
+      </w:r>
+      <w:r>
+        <w:t>, a=</w:t>
+      </w:r>
+      <w:r>
+        <w:t>-</w:t>
+      </w:r>
+      <w:r>
+        <w:t xml:space="preserve"> </w:t>
+      </w:r>
+      <w:r>
+        <w:t>21.4025134275434</w:t>
+      </w:r>
+      <w:r>
+        <w:t xml:space="preserve">, b= </w:t>
+      </w:r>
+      <w:r>
+        <w:t>-0.281013714345309</w:t>
+      </w:r>
+      <w:r>
+        <w:t xml:space="preserve">, c= </w:t>
+      </w:r>
+      <w:r>
+        <w:t>-7.61730197632581</w:t>
+      </w:r>
+      <w:r>
+        <w:t xml:space="preserve">, d= </w:t>
+      </w:r>
+      <w:r>
+        <w:t>-5.24049642801272</w:t>
+      </w:r>
+    </w:p>
+    <w:p>
+      <w:pPr>
+        <w:ind w:left="1440"/>
+      </w:pPr>
     </w:p>
     <w:p>
       <w:pPr>
@@ -3089,6 +4034,30 @@
     </w:p>
     <w:p>
       <w:pPr>
+        <w:ind w:left="1440"/>
+      </w:pPr>
+    </w:p>
+    <w:p>
+      <w:pPr>
+        <w:ind w:left="1440"/>
+      </w:pPr>
+      <w:r>
+        <w:t xml:space="preserve">The determinant is </w:t>
+      </w:r>
+      <w:r>
+        <w:t>19177</w:t>
+      </w:r>
+      <w:r>
+        <w:t>.</w:t>
+      </w:r>
+    </w:p>
+    <w:p>
+      <w:pPr>
+        <w:ind w:left="1440"/>
+      </w:pPr>
+    </w:p>
+    <w:p>
+      <w:pPr>
         <w:numPr>
           <w:ilvl w:val="1"/>
           <w:numId w:val="1"/>
@@ -3139,6 +4108,96 @@
         <w:t xml:space="preserve">, </w:t>
       </w:r>
     </w:p>
+    <w:p/>
+    <w:p/>
+    <w:p>
+      <w:r>
+        <w:t>[0.5, -0.0833333333333333, -0.0526315789473684, 0.106995884773663, 0.127214170692432, 0.00455580865603644, 0.013323</w:t>
+      </w:r>
+      <w:r>
+        <w:t>9382486708, -0.731031965375189</w:t>
+      </w:r>
+      <w:r>
+        <w:t>]</w:t>
+      </w:r>
+    </w:p>
+    <w:p>
+      <w:r>
+        <w:t>[0, 0.166666666666667, -0.0526315789473684, 0.0288065843621399, 0.109500805152979, -0.189066059225513, 0.1782</w:t>
+      </w:r>
+      <w:r>
+        <w:t>07674075972, -0.517755644782813</w:t>
+      </w:r>
+      <w:r>
+        <w:t>]</w:t>
+      </w:r>
+    </w:p>
+    <w:p>
+      <w:r>
+        <w:t>[0, 0, -0.157894736842105, 0.0864197530864197, -0.0628019323671498, 0.0136674259681094, -0.07251</w:t>
+      </w:r>
+      <w:r>
+        <w:t>29716225738, 0.299629764822444</w:t>
+      </w:r>
+      <w:r>
+        <w:t>]</w:t>
+      </w:r>
+    </w:p>
+    <w:p>
+      <w:r>
+        <w:t>[0, 0, 0, 0.156378600823045, 0.035426731078905, -0.0842824601366743, -0.021523</w:t>
+      </w:r>
+      <w:r>
+        <w:t>2848632374, -0.822912864368775</w:t>
+      </w:r>
+      <w:r>
+        <w:t>]</w:t>
+      </w:r>
+    </w:p>
+    <w:p>
+      <w:r>
+        <w:t>[0, 0, 0, 0, -0.391304347826087, 0.109339407744875, -0.045</w:t>
+      </w:r>
+      <w:r>
+        <w:t>8010377298059, 3.3778484643062</w:t>
+      </w:r>
+      <w:r>
+        <w:t>]</w:t>
+      </w:r>
+    </w:p>
+    <w:p>
+      <w:r>
+        <w:t>[0, 0, 0, 0, 0, 0.314350797266515, -0.28985971430401</w:t>
+      </w:r>
+      <w:r>
+        <w:t>6, 0.16650153830109</w:t>
+      </w:r>
+      <w:r>
+        <w:t>]</w:t>
+      </w:r>
+    </w:p>
+    <w:p>
+      <w:r>
+        <w:t>[0, 0, 0, 0, 0, 0, 0.253</w:t>
+      </w:r>
+      <w:r>
+        <w:t>090769329319, 1.10726390989206</w:t>
+      </w:r>
+      <w:r>
+        <w:t>]</w:t>
+      </w:r>
+    </w:p>
+    <w:p>
+      <w:r>
+        <w:t>[0, 0, 0,</w:t>
+      </w:r>
+      <w:r>
+        <w:t xml:space="preserve"> 0, 0, 0, 0, 0.814048078427283</w:t>
+      </w:r>
+      <w:r>
+        <w:t>]</w:t>
+      </w:r>
+    </w:p>
     <w:p>
       <w:pPr>
         <w:numPr>
@@ -3164,6 +4223,32 @@
       <w:r>
         <w:t xml:space="preserve">, and </w:t>
       </w:r>
+      <w:r>
+        <w:br/>
+      </w:r>
+    </w:p>
+    <w:p>
+      <w:pPr>
+        <w:ind w:left="2160"/>
+      </w:pPr>
+      <w:r>
+        <w:t xml:space="preserve">The determinant of </w:t>
+      </w:r>
+      <w:r>
+        <w:t>A</w:t>
+      </w:r>
+      <w:r>
+        <w:rPr>
+          <w:vertAlign w:val="superscript"/>
+        </w:rPr>
+        <w:t>-1</w:t>
+      </w:r>
+      <w:r>
+        <w:t xml:space="preserve"> is 5.21457996558377E-05</w:t>
+      </w:r>
+      <w:r>
+        <w:br/>
+      </w:r>
     </w:p>
     <w:p>
       <w:pPr>
@@ -3184,6 +4269,13 @@
       <w:r>
         <w:t>?</w:t>
       </w:r>
+      <w:r>
+        <w:br/>
+      </w:r>
+      <w:r>
+        <w:br/>
+        <w:t>The product is 1</w:t>
+      </w:r>
     </w:p>
     <w:p>
       <w:pPr>
@@ -3260,6 +4352,25 @@
       </w:r>
       <w:r>
         <w:t xml:space="preserve"> </w:t>
+      </w:r>
+    </w:p>
+    <w:p>
+      <w:pPr>
+        <w:ind w:left="720"/>
+      </w:pPr>
+    </w:p>
+    <w:p>
+      <w:pPr>
+        <w:ind w:left="720"/>
+      </w:pPr>
+      <w:r>
+        <w:t xml:space="preserve">The condition number for the coefficient matrix is </w:t>
+      </w:r>
+      <w:r>
+        <w:t>164.576836835793</w:t>
+      </w:r>
+      <w:r>
+        <w:t>.</w:t>
       </w:r>
     </w:p>
     <w:sectPr>

</xml_diff>

<commit_message>
Test updated.  Everything works as advertised.
</commit_message>
<xml_diff>
--- a/Test 1 Spring 2018.docx
+++ b/Test 1 Spring 2018.docx
@@ -879,7 +879,7 @@
                     <w:rPr>
                       <w:rFonts w:ascii="Cambria Math" w:hAnsi="Cambria Math"/>
                     </w:rPr>
-                    <m:t>1.28539456215998</m:t>
+                    <m:t>1.16664042932608</m:t>
                   </m:r>
                 </m:e>
                 <m:e>
@@ -887,7 +887,13 @@
                     <w:rPr>
                       <w:rFonts w:ascii="Cambria Math" w:hAnsi="Cambria Math"/>
                     </w:rPr>
-                    <m:t xml:space="preserve"> 0.0583044206694339</m:t>
+                    <m:t xml:space="preserve"> </m:t>
+                  </m:r>
+                  <m:r>
+                    <w:rPr>
+                      <w:rFonts w:ascii="Cambria Math" w:hAnsi="Cambria Math"/>
+                    </w:rPr>
+                    <m:t>0.0652321267013957</m:t>
                   </m:r>
                 </m:e>
               </m:mr>
@@ -897,7 +903,7 @@
                     <w:rPr>
                       <w:rFonts w:ascii="Cambria Math" w:hAnsi="Cambria Math"/>
                     </w:rPr>
-                    <m:t>0.0583044206694339</m:t>
+                    <m:t>0.0652321267013957</m:t>
                   </m:r>
                 </m:e>
                 <m:e>
@@ -905,7 +911,7 @@
                     <w:rPr>
                       <w:rFonts w:ascii="Cambria Math" w:hAnsi="Cambria Math"/>
                     </w:rPr>
-                    <m:t>2.34260225368327</m:t>
+                    <m:t>2.22791066865473</m:t>
                   </m:r>
                 </m:e>
               </m:mr>
@@ -1324,7 +1330,7 @@
                     <w:rPr>
                       <w:rFonts w:ascii="Cambria Math" w:hAnsi="Cambria Math"/>
                     </w:rPr>
-                    <m:t>2.7780300311648</m:t>
+                    <m:t>2.79215598262223</m:t>
                   </m:r>
                 </m:e>
                 <m:e>
@@ -1345,7 +1351,7 @@
                     <w:rPr>
                       <w:rFonts w:ascii="Cambria Math" w:hAnsi="Cambria Math"/>
                     </w:rPr>
-                    <m:t>0</m:t>
+                    <m:t>0.0689604428303719</m:t>
                   </m:r>
                 </m:e>
                 <m:e>
@@ -1437,7 +1443,7 @@
                     <w:rPr>
                       <w:rFonts w:ascii="Cambria Math" w:hAnsi="Cambria Math"/>
                     </w:rPr>
-                    <m:t>0.857162133989866</m:t>
+                    <m:t>0.858567737536943</m:t>
                   </m:r>
                 </m:e>
                 <m:e>
@@ -1455,7 +1461,7 @@
                     <w:rPr>
                       <w:rFonts w:ascii="Cambria Math" w:hAnsi="Cambria Math"/>
                     </w:rPr>
-                    <m:t>0</m:t>
+                    <m:t>-0.02513844034445</m:t>
                   </m:r>
                 </m:e>
                 <m:e>
@@ -1632,7 +1638,7 @@
         <m:r>
           <w:rPr>
             <w:rFonts w:ascii="Cambria Math" w:hAnsi="Cambria Math"/>
-            <w:sz w:val="22"/>
+            <w:sz w:val="20"/>
           </w:rPr>
           <m:t>g1</m:t>
         </m:r>
@@ -1642,7 +1648,7 @@
               <w:rPr>
                 <w:rFonts w:ascii="Cambria Math" w:hAnsi="Cambria Math"/>
                 <w:i/>
-                <w:sz w:val="22"/>
+                <w:sz w:val="20"/>
               </w:rPr>
             </m:ctrlPr>
           </m:dPr>
@@ -1650,7 +1656,7 @@
             <m:r>
               <w:rPr>
                 <w:rFonts w:ascii="Cambria Math" w:hAnsi="Cambria Math"/>
-                <w:sz w:val="22"/>
+                <w:sz w:val="20"/>
               </w:rPr>
               <m:t>x</m:t>
             </m:r>
@@ -1659,7 +1665,7 @@
         <m:r>
           <w:rPr>
             <w:rFonts w:ascii="Cambria Math" w:hAnsi="Cambria Math"/>
-            <w:sz w:val="22"/>
+            <w:sz w:val="20"/>
           </w:rPr>
           <m:t>=</m:t>
         </m:r>
@@ -1669,7 +1675,7 @@
               <w:rPr>
                 <w:rFonts w:ascii="Cambria Math" w:hAnsi="Cambria Math"/>
                 <w:i/>
-                <w:sz w:val="22"/>
+                <w:sz w:val="20"/>
               </w:rPr>
             </m:ctrlPr>
           </m:dPr>
@@ -1677,7 +1683,7 @@
             <m:r>
               <w:rPr>
                 <w:rFonts w:ascii="Cambria Math" w:hAnsi="Cambria Math"/>
-                <w:sz w:val="22"/>
+                <w:sz w:val="20"/>
               </w:rPr>
               <m:t>-</m:t>
             </m:r>
@@ -1687,7 +1693,7 @@
                   <w:rPr>
                     <w:rFonts w:ascii="Cambria Math" w:hAnsi="Cambria Math"/>
                     <w:i/>
-                    <w:sz w:val="22"/>
+                    <w:sz w:val="20"/>
                   </w:rPr>
                 </m:ctrlPr>
               </m:fPr>
@@ -1695,7 +1701,7 @@
                 <m:r>
                   <w:rPr>
                     <w:rFonts w:ascii="Cambria Math" w:hAnsi="Cambria Math"/>
-                    <w:sz w:val="22"/>
+                    <w:sz w:val="20"/>
                   </w:rPr>
                   <m:t>1</m:t>
                 </m:r>
@@ -1704,7 +1710,7 @@
                 <m:r>
                   <w:rPr>
                     <w:rFonts w:ascii="Cambria Math" w:hAnsi="Cambria Math"/>
-                    <w:sz w:val="22"/>
+                    <w:sz w:val="20"/>
                   </w:rPr>
                   <m:t>2</m:t>
                 </m:r>
@@ -1717,7 +1723,7 @@
             <m:ctrlPr>
               <w:rPr>
                 <w:rFonts w:ascii="Cambria Math" w:hAnsi="Cambria Math"/>
-                <w:sz w:val="22"/>
+                <w:sz w:val="20"/>
                 <w:vertAlign w:val="superscript"/>
               </w:rPr>
             </m:ctrlPr>
@@ -1729,7 +1735,7 @@
                   <w:rPr>
                     <w:rFonts w:ascii="Cambria Math" w:hAnsi="Cambria Math"/>
                     <w:i/>
-                    <w:sz w:val="22"/>
+                    <w:sz w:val="20"/>
                   </w:rPr>
                 </m:ctrlPr>
               </m:dPr>
@@ -1737,7 +1743,7 @@
                 <m:r>
                   <w:rPr>
                     <w:rFonts w:ascii="Cambria Math" w:hAnsi="Cambria Math"/>
-                    <w:sz w:val="22"/>
+                    <w:sz w:val="20"/>
                   </w:rPr>
                   <m:t>x-</m:t>
                 </m:r>
@@ -1747,13 +1753,14 @@
                   </m:rPr>
                   <w:rPr>
                     <w:rFonts w:ascii="Cambria Math" w:hAnsi="Cambria Math"/>
+                    <w:sz w:val="22"/>
                   </w:rPr>
                   <m:t>2.12567500418182</m:t>
                 </m:r>
                 <m:ctrlPr>
                   <w:rPr>
                     <w:rFonts w:ascii="Cambria Math" w:hAnsi="Cambria Math"/>
-                    <w:sz w:val="22"/>
+                    <w:sz w:val="20"/>
                   </w:rPr>
                 </m:ctrlPr>
               </m:e>
@@ -1763,7 +1770,7 @@
             <m:r>
               <w:rPr>
                 <w:rFonts w:ascii="Cambria Math" w:hAnsi="Cambria Math"/>
-                <w:sz w:val="22"/>
+                <w:sz w:val="20"/>
                 <w:vertAlign w:val="superscript"/>
               </w:rPr>
               <m:t>t</m:t>
@@ -1778,6 +1785,7 @@
               <w:rPr>
                 <w:rFonts w:ascii="Cambria Math" w:hAnsi="Cambria Math"/>
                 <w:i/>
+                <w:sz w:val="22"/>
               </w:rPr>
             </m:ctrlPr>
           </m:dPr>
@@ -1796,6 +1804,7 @@
                   <w:rPr>
                     <w:rFonts w:ascii="Cambria Math" w:hAnsi="Cambria Math"/>
                     <w:i/>
+                    <w:sz w:val="22"/>
                   </w:rPr>
                 </m:ctrlPr>
               </m:mPr>
@@ -1807,8 +1816,9 @@
                     </m:rPr>
                     <w:rPr>
                       <w:rFonts w:ascii="Cambria Math" w:hAnsi="Cambria Math"/>
+                      <w:sz w:val="22"/>
                     </w:rPr>
-                    <m:t>2.7780300311648</m:t>
+                    <m:t>2.79215598262223</m:t>
                   </m:r>
                 </m:e>
                 <m:e>
@@ -1818,6 +1828,7 @@
                     </m:rPr>
                     <w:rPr>
                       <w:rFonts w:ascii="Cambria Math" w:hAnsi="Cambria Math"/>
+                      <w:sz w:val="22"/>
                     </w:rPr>
                     <m:t>0.0689604428303719</m:t>
                   </m:r>
@@ -1828,8 +1839,9 @@
                   <m:r>
                     <w:rPr>
                       <w:rFonts w:ascii="Cambria Math" w:hAnsi="Cambria Math"/>
+                      <w:sz w:val="22"/>
                     </w:rPr>
-                    <m:t>0</m:t>
+                    <m:t>0.0689604428303719</m:t>
                   </m:r>
                 </m:e>
                 <m:e>
@@ -1839,6 +1851,7 @@
                     </m:rPr>
                     <w:rPr>
                       <w:rFonts w:ascii="Cambria Math" w:hAnsi="Cambria Math"/>
+                      <w:sz w:val="22"/>
                     </w:rPr>
                     <m:t>0.336652910757456</m:t>
                   </m:r>
@@ -1853,7 +1866,7 @@
               <w:rPr>
                 <w:rFonts w:ascii="Cambria Math" w:hAnsi="Cambria Math"/>
                 <w:i/>
-                <w:sz w:val="22"/>
+                <w:sz w:val="20"/>
               </w:rPr>
             </m:ctrlPr>
           </m:dPr>
@@ -1861,7 +1874,7 @@
             <m:r>
               <w:rPr>
                 <w:rFonts w:ascii="Cambria Math" w:hAnsi="Cambria Math"/>
-                <w:sz w:val="22"/>
+                <w:sz w:val="20"/>
               </w:rPr>
               <m:t>x-</m:t>
             </m:r>
@@ -1871,13 +1884,14 @@
               </m:rPr>
               <w:rPr>
                 <w:rFonts w:ascii="Cambria Math" w:hAnsi="Cambria Math"/>
+                <w:sz w:val="22"/>
               </w:rPr>
               <m:t>3.18256442081818</m:t>
             </m:r>
             <m:ctrlPr>
               <w:rPr>
                 <w:rFonts w:ascii="Cambria Math" w:hAnsi="Cambria Math"/>
-                <w:sz w:val="22"/>
+                <w:sz w:val="20"/>
               </w:rPr>
             </m:ctrlPr>
           </m:e>
@@ -1885,7 +1899,7 @@
         <m:r>
           <w:rPr>
             <w:rFonts w:ascii="Cambria Math" w:hAnsi="Cambria Math"/>
-            <w:sz w:val="22"/>
+            <w:sz w:val="20"/>
           </w:rPr>
           <m:t>-</m:t>
         </m:r>
@@ -1895,7 +1909,7 @@
               <w:rPr>
                 <w:rFonts w:ascii="Cambria Math" w:hAnsi="Cambria Math"/>
                 <w:i/>
-                <w:sz w:val="22"/>
+                <w:sz w:val="20"/>
               </w:rPr>
             </m:ctrlPr>
           </m:dPr>
@@ -1906,7 +1920,7 @@
                   <w:rPr>
                     <w:rFonts w:ascii="Cambria Math" w:hAnsi="Cambria Math"/>
                     <w:i/>
-                    <w:sz w:val="22"/>
+                    <w:sz w:val="20"/>
                   </w:rPr>
                 </m:ctrlPr>
               </m:fPr>
@@ -1914,7 +1928,7 @@
                 <m:r>
                   <w:rPr>
                     <w:rFonts w:ascii="Cambria Math" w:hAnsi="Cambria Math"/>
-                    <w:sz w:val="22"/>
+                    <w:sz w:val="20"/>
                   </w:rPr>
                   <m:t>1</m:t>
                 </m:r>
@@ -1923,7 +1937,7 @@
                 <m:r>
                   <w:rPr>
                     <w:rFonts w:ascii="Cambria Math" w:hAnsi="Cambria Math"/>
-                    <w:sz w:val="22"/>
+                    <w:sz w:val="20"/>
                   </w:rPr>
                   <m:t>2</m:t>
                 </m:r>
@@ -1937,14 +1951,14 @@
           </m:rPr>
           <w:rPr>
             <w:rFonts w:ascii="Cambria Math" w:hAnsi="Cambria Math"/>
-            <w:sz w:val="22"/>
+            <w:sz w:val="20"/>
           </w:rPr>
           <m:t>ln⁡</m:t>
         </m:r>
         <m:r>
           <w:rPr>
             <w:rFonts w:ascii="Cambria Math" w:hAnsi="Cambria Math"/>
-            <w:sz w:val="22"/>
+            <w:sz w:val="20"/>
           </w:rPr>
           <m:t>(</m:t>
         </m:r>
@@ -1977,7 +1991,7 @@
           <m:r>
             <w:rPr>
               <w:rFonts w:ascii="Cambria Math" w:hAnsi="Cambria Math"/>
-              <w:sz w:val="20"/>
+              <w:sz w:val="18"/>
             </w:rPr>
             <m:t>g2</m:t>
           </m:r>
@@ -1987,7 +2001,7 @@
                 <w:rPr>
                   <w:rFonts w:ascii="Cambria Math" w:hAnsi="Cambria Math"/>
                   <w:i/>
-                  <w:sz w:val="20"/>
+                  <w:sz w:val="18"/>
                 </w:rPr>
               </m:ctrlPr>
             </m:dPr>
@@ -1995,7 +2009,7 @@
               <m:r>
                 <w:rPr>
                   <w:rFonts w:ascii="Cambria Math" w:hAnsi="Cambria Math"/>
-                  <w:sz w:val="20"/>
+                  <w:sz w:val="18"/>
                 </w:rPr>
                 <m:t>x</m:t>
               </m:r>
@@ -2004,7 +2018,7 @@
           <m:r>
             <w:rPr>
               <w:rFonts w:ascii="Cambria Math" w:hAnsi="Cambria Math"/>
-              <w:sz w:val="20"/>
+              <w:sz w:val="18"/>
             </w:rPr>
             <m:t>=</m:t>
           </m:r>
@@ -2014,7 +2028,7 @@
                 <w:rPr>
                   <w:rFonts w:ascii="Cambria Math" w:hAnsi="Cambria Math"/>
                   <w:i/>
-                  <w:sz w:val="20"/>
+                  <w:sz w:val="18"/>
                 </w:rPr>
               </m:ctrlPr>
             </m:dPr>
@@ -2022,7 +2036,7 @@
               <m:r>
                 <w:rPr>
                   <w:rFonts w:ascii="Cambria Math" w:hAnsi="Cambria Math"/>
-                  <w:sz w:val="20"/>
+                  <w:sz w:val="18"/>
                 </w:rPr>
                 <m:t>-</m:t>
               </m:r>
@@ -2032,7 +2046,7 @@
                     <w:rPr>
                       <w:rFonts w:ascii="Cambria Math" w:hAnsi="Cambria Math"/>
                       <w:i/>
-                      <w:sz w:val="20"/>
+                      <w:sz w:val="18"/>
                     </w:rPr>
                   </m:ctrlPr>
                 </m:fPr>
@@ -2040,7 +2054,7 @@
                   <m:r>
                     <w:rPr>
                       <w:rFonts w:ascii="Cambria Math" w:hAnsi="Cambria Math"/>
-                      <w:sz w:val="20"/>
+                      <w:sz w:val="18"/>
                     </w:rPr>
                     <m:t>1</m:t>
                   </m:r>
@@ -2049,7 +2063,7 @@
                   <m:r>
                     <w:rPr>
                       <w:rFonts w:ascii="Cambria Math" w:hAnsi="Cambria Math"/>
-                      <w:sz w:val="20"/>
+                      <w:sz w:val="18"/>
                     </w:rPr>
                     <m:t>2</m:t>
                   </m:r>
@@ -2063,7 +2077,7 @@
                 <w:rPr>
                   <w:rFonts w:ascii="Cambria Math" w:hAnsi="Cambria Math"/>
                   <w:i/>
-                  <w:sz w:val="20"/>
+                  <w:sz w:val="18"/>
                 </w:rPr>
               </m:ctrlPr>
             </m:sSupPr>
@@ -2074,7 +2088,7 @@
                     <w:rPr>
                       <w:rFonts w:ascii="Cambria Math" w:hAnsi="Cambria Math"/>
                       <w:i/>
-                      <w:sz w:val="20"/>
+                      <w:sz w:val="18"/>
                     </w:rPr>
                   </m:ctrlPr>
                 </m:dPr>
@@ -2082,7 +2096,7 @@
                   <m:r>
                     <w:rPr>
                       <w:rFonts w:ascii="Cambria Math" w:hAnsi="Cambria Math"/>
-                      <w:sz w:val="20"/>
+                      <w:sz w:val="18"/>
                     </w:rPr>
                     <m:t>x+</m:t>
                   </m:r>
@@ -2092,13 +2106,14 @@
                     </m:rPr>
                     <w:rPr>
                       <w:rFonts w:ascii="Cambria Math" w:hAnsi="Cambria Math"/>
+                      <w:sz w:val="22"/>
                     </w:rPr>
                     <m:t>0.229423759045454</m:t>
                   </m:r>
                   <m:ctrlPr>
                     <w:rPr>
                       <w:rFonts w:ascii="Cambria Math" w:hAnsi="Cambria Math"/>
-                      <w:sz w:val="22"/>
+                      <w:sz w:val="20"/>
                     </w:rPr>
                   </m:ctrlPr>
                 </m:e>
@@ -2108,7 +2123,7 @@
               <m:r>
                 <w:rPr>
                   <w:rFonts w:ascii="Cambria Math" w:hAnsi="Cambria Math"/>
-                  <w:sz w:val="20"/>
+                  <w:sz w:val="18"/>
                 </w:rPr>
                 <m:t>t</m:t>
               </m:r>
@@ -2122,6 +2137,7 @@
                 <w:rPr>
                   <w:rFonts w:ascii="Cambria Math" w:hAnsi="Cambria Math"/>
                   <w:i/>
+                  <w:sz w:val="22"/>
                 </w:rPr>
               </m:ctrlPr>
             </m:dPr>
@@ -2140,6 +2156,7 @@
                     <w:rPr>
                       <w:rFonts w:ascii="Cambria Math" w:hAnsi="Cambria Math"/>
                       <w:i/>
+                      <w:sz w:val="22"/>
                     </w:rPr>
                   </m:ctrlPr>
                 </m:mPr>
@@ -2148,14 +2165,16 @@
                     <m:r>
                       <w:rPr>
                         <w:rFonts w:ascii="Cambria Math" w:hAnsi="Cambria Math"/>
+                        <w:sz w:val="22"/>
                       </w:rPr>
-                      <m:t>0.857162133989866</m:t>
+                      <m:t>0.858567737536943</m:t>
                     </m:r>
                   </m:e>
                   <m:e>
                     <m:r>
                       <w:rPr>
                         <w:rFonts w:ascii="Cambria Math" w:hAnsi="Cambria Math"/>
+                        <w:sz w:val="22"/>
                       </w:rPr>
                       <m:t>-0.02513844034445</m:t>
                     </m:r>
@@ -2166,14 +2185,16 @@
                     <m:r>
                       <w:rPr>
                         <w:rFonts w:ascii="Cambria Math" w:hAnsi="Cambria Math"/>
+                        <w:sz w:val="22"/>
                       </w:rPr>
-                      <m:t>0</m:t>
+                      <m:t>-0.02513844034445</m:t>
                     </m:r>
                   </m:e>
                   <m:e>
                     <m:r>
                       <w:rPr>
                         <w:rFonts w:ascii="Cambria Math" w:hAnsi="Cambria Math"/>
+                        <w:sz w:val="22"/>
                       </w:rPr>
                       <m:t>0.449587071877725</m:t>
                     </m:r>
@@ -2188,7 +2209,7 @@
                 <w:rPr>
                   <w:rFonts w:ascii="Cambria Math" w:hAnsi="Cambria Math"/>
                   <w:i/>
-                  <w:sz w:val="20"/>
+                  <w:sz w:val="18"/>
                 </w:rPr>
               </m:ctrlPr>
             </m:dPr>
@@ -2196,7 +2217,7 @@
               <m:r>
                 <w:rPr>
                   <w:rFonts w:ascii="Cambria Math" w:hAnsi="Cambria Math"/>
-                  <w:sz w:val="20"/>
+                  <w:sz w:val="18"/>
                 </w:rPr>
                 <m:t>x+</m:t>
               </m:r>
@@ -2206,13 +2227,14 @@
                 </m:rPr>
                 <w:rPr>
                   <w:rFonts w:ascii="Cambria Math" w:hAnsi="Cambria Math"/>
+                  <w:sz w:val="22"/>
                 </w:rPr>
                 <m:t>1.00712048863636</m:t>
               </m:r>
               <m:ctrlPr>
                 <w:rPr>
                   <w:rFonts w:ascii="Cambria Math" w:hAnsi="Cambria Math"/>
-                  <w:sz w:val="22"/>
+                  <w:sz w:val="20"/>
                 </w:rPr>
               </m:ctrlPr>
             </m:e>
@@ -2223,7 +2245,7 @@
             </m:rPr>
             <w:rPr>
               <w:rFonts w:ascii="Cambria Math"/>
-              <w:sz w:val="22"/>
+              <w:sz w:val="20"/>
             </w:rPr>
             <m:t>-</m:t>
           </m:r>
@@ -2232,7 +2254,7 @@
               <m:ctrlPr>
                 <w:rPr>
                   <w:rFonts w:ascii="Cambria Math" w:hAnsi="Cambria Math"/>
-                  <w:sz w:val="22"/>
+                  <w:sz w:val="20"/>
                 </w:rPr>
               </m:ctrlPr>
             </m:dPr>
@@ -2242,7 +2264,7 @@
                   <m:ctrlPr>
                     <w:rPr>
                       <w:rFonts w:ascii="Cambria Math" w:hAnsi="Cambria Math"/>
-                      <w:sz w:val="22"/>
+                      <w:sz w:val="20"/>
                     </w:rPr>
                   </m:ctrlPr>
                 </m:fPr>
@@ -2253,7 +2275,7 @@
                     </m:rPr>
                     <w:rPr>
                       <w:rFonts w:ascii="Cambria Math"/>
-                      <w:sz w:val="22"/>
+                      <w:sz w:val="20"/>
                     </w:rPr>
                     <m:t>1</m:t>
                   </m:r>
@@ -2265,7 +2287,7 @@
                     </m:rPr>
                     <w:rPr>
                       <w:rFonts w:ascii="Cambria Math"/>
-                      <w:sz w:val="22"/>
+                      <w:sz w:val="20"/>
                     </w:rPr>
                     <m:t>2</m:t>
                   </m:r>
@@ -2279,7 +2301,7 @@
             </m:rPr>
             <w:rPr>
               <w:rFonts w:ascii="Cambria Math"/>
-              <w:sz w:val="22"/>
+              <w:sz w:val="20"/>
             </w:rPr>
             <m:t>ln(</m:t>
           </m:r>
@@ -2289,6 +2311,7 @@
             </m:rPr>
             <w:rPr>
               <w:rFonts w:ascii="Cambria Math" w:hAnsi="Cambria Math"/>
+              <w:sz w:val="22"/>
             </w:rPr>
             <m:t>2.59491542862553</m:t>
           </m:r>
@@ -2298,7 +2321,7 @@
             </m:rPr>
             <w:rPr>
               <w:rFonts w:ascii="Cambria Math" w:hAnsi="Cambria Math"/>
-              <w:sz w:val="22"/>
+              <w:sz w:val="20"/>
             </w:rPr>
             <m:t>)</m:t>
           </m:r>
@@ -2308,7 +2331,7 @@
             </m:rPr>
             <w:rPr>
               <w:rFonts w:ascii="Cambria Math"/>
-              <w:sz w:val="22"/>
+              <w:sz w:val="20"/>
             </w:rPr>
             <m:t>⁡</m:t>
           </m:r>
@@ -2386,7 +2409,25 @@
         <w:ind w:left="720"/>
       </w:pPr>
       <w:r>
-        <w:t>My classifier placed m1 in class 1 and m2 in class 2.  When the points are put into each matrix, one side, the side the point is on, will equal zero as x-µ will equal zero.</w:t>
+        <w:t xml:space="preserve">My classifier placed m1 in class 1 and m2 in class 2.  When the points </w:t>
+      </w:r>
+      <w:r>
+        <w:t xml:space="preserve">m1 and m2 </w:t>
+      </w:r>
+      <w:r>
+        <w:t xml:space="preserve">are put into </w:t>
+      </w:r>
+      <w:r>
+        <w:t>both g1 and g2</w:t>
+      </w:r>
+      <w:r>
+        <w:t>, the side the point is on</w:t>
+      </w:r>
+      <w:r>
+        <w:t xml:space="preserve"> will return zero</w:t>
+      </w:r>
+      <w:r>
+        <w:t>.</w:t>
       </w:r>
     </w:p>
     <w:p>
@@ -2580,7 +2621,10 @@
         <w:t xml:space="preserve">: </w:t>
       </w:r>
       <w:r>
-        <w:t>5/110 misclassified</w:t>
+        <w:t>2</w:t>
+      </w:r>
+      <w:r>
+        <w:t>/110 misclassified</w:t>
       </w:r>
     </w:p>
     <w:tbl>
@@ -2599,7 +2643,7 @@
       <w:tr>
         <w:tc>
           <w:tcPr>
-            <w:tcW w:w="2337" w:type="dxa"/>
+            <w:tcW w:w="1785" w:type="dxa"/>
           </w:tcPr>
           <w:p>
             <w:r>
@@ -2609,7 +2653,7 @@
         </w:tc>
         <w:tc>
           <w:tcPr>
-            <w:tcW w:w="2337" w:type="dxa"/>
+            <w:tcW w:w="1785" w:type="dxa"/>
           </w:tcPr>
           <w:p>
             <w:r>
@@ -2619,7 +2663,7 @@
         </w:tc>
         <w:tc>
           <w:tcPr>
-            <w:tcW w:w="2338" w:type="dxa"/>
+            <w:tcW w:w="2170" w:type="dxa"/>
           </w:tcPr>
           <w:p>
             <w:r>
@@ -2629,7 +2673,7 @@
         </w:tc>
         <w:tc>
           <w:tcPr>
-            <w:tcW w:w="2338" w:type="dxa"/>
+            <w:tcW w:w="2170" w:type="dxa"/>
           </w:tcPr>
           <w:p>
             <w:r>
@@ -2641,44 +2685,44 @@
       <w:tr>
         <w:tc>
           <w:tcPr>
-            <w:tcW w:w="2337" w:type="dxa"/>
+            <w:tcW w:w="1785" w:type="dxa"/>
           </w:tcPr>
           <w:p>
             <w:r>
-              <w:t>0.835257274</w:t>
+              <w:t>1.599019302</w:t>
             </w:r>
           </w:p>
         </w:tc>
         <w:tc>
           <w:tcPr>
-            <w:tcW w:w="2337" w:type="dxa"/>
+            <w:tcW w:w="1785" w:type="dxa"/>
           </w:tcPr>
           <w:p>
             <w:r>
-              <w:t>2.613833101</w:t>
+              <w:t>-0.253828327</w:t>
             </w:r>
           </w:p>
         </w:tc>
         <w:tc>
           <w:tcPr>
-            <w:tcW w:w="2338" w:type="dxa"/>
+            <w:tcW w:w="2170" w:type="dxa"/>
           </w:tcPr>
           <w:p>
             <w:pPr>
               <w:jc w:val="center"/>
             </w:pPr>
             <w:r>
-              <w:t>-2.40522296363253</w:t>
+              <w:t>-1.84009503499243</w:t>
             </w:r>
           </w:p>
         </w:tc>
         <w:tc>
           <w:tcPr>
-            <w:tcW w:w="2338" w:type="dxa"/>
+            <w:tcW w:w="2170" w:type="dxa"/>
           </w:tcPr>
           <w:p>
             <w:r>
-              <w:t>-1.39091378998018</w:t>
+              <w:t>-1.31174775004826</w:t>
             </w:r>
           </w:p>
         </w:tc>
@@ -2686,179 +2730,44 @@
       <w:tr>
         <w:tc>
           <w:tcPr>
-            <w:tcW w:w="2337" w:type="dxa"/>
+            <w:tcW w:w="1785" w:type="dxa"/>
           </w:tcPr>
           <w:p>
             <w:r>
-              <w:t>1.019497222</w:t>
+              <w:t>1.205375881</w:t>
             </w:r>
           </w:p>
         </w:tc>
         <w:tc>
           <w:tcPr>
-            <w:tcW w:w="2337" w:type="dxa"/>
+            <w:tcW w:w="1785" w:type="dxa"/>
           </w:tcPr>
           <w:p>
             <w:r>
-              <w:t>2.126262401</w:t>
+              <w:t>0.398881465</w:t>
             </w:r>
           </w:p>
         </w:tc>
         <w:tc>
           <w:tcPr>
-            <w:tcW w:w="2338" w:type="dxa"/>
+            <w:tcW w:w="2170" w:type="dxa"/>
           </w:tcPr>
           <w:p>
             <w:pPr>
               <w:jc w:val="center"/>
             </w:pPr>
             <w:r>
-              <w:t>-1.80688889917104</w:t>
+              <w:t>-2.00374975117512</w:t>
             </w:r>
           </w:p>
         </w:tc>
         <w:tc>
           <w:tcPr>
-            <w:tcW w:w="2338" w:type="dxa"/>
+            <w:tcW w:w="2170" w:type="dxa"/>
           </w:tcPr>
           <w:p>
             <w:r>
-              <w:t>-1.57286849638985</w:t>
-            </w:r>
-          </w:p>
-        </w:tc>
-      </w:tr>
-      <w:tr>
-        <w:tc>
-          <w:tcPr>
-            <w:tcW w:w="2337" w:type="dxa"/>
-          </w:tcPr>
-          <w:p>
-            <w:r>
-              <w:t>1.058177788</w:t>
-            </w:r>
-          </w:p>
-        </w:tc>
-        <w:tc>
-          <w:tcPr>
-            <w:tcW w:w="2337" w:type="dxa"/>
-          </w:tcPr>
-          <w:p>
-            <w:r>
-              <w:t>2.857649205</w:t>
-            </w:r>
-          </w:p>
-        </w:tc>
-        <w:tc>
-          <w:tcPr>
-            <w:tcW w:w="2338" w:type="dxa"/>
-          </w:tcPr>
-          <w:p>
-            <w:pPr>
-              <w:jc w:val="center"/>
-            </w:pPr>
-            <w:r>
-              <w:t>-1.66177257989983</w:t>
-            </w:r>
-          </w:p>
-        </w:tc>
-        <w:tc>
-          <w:tcPr>
-            <w:tcW w:w="2338" w:type="dxa"/>
-          </w:tcPr>
-          <w:p>
-            <w:r>
-              <w:t>-1.60155807950255</w:t>
-            </w:r>
-          </w:p>
-        </w:tc>
-      </w:tr>
-      <w:tr>
-        <w:tc>
-          <w:tcPr>
-            <w:tcW w:w="2337" w:type="dxa"/>
-          </w:tcPr>
-          <w:p>
-            <w:r>
-              <w:t>0.997512342</w:t>
-            </w:r>
-          </w:p>
-        </w:tc>
-        <w:tc>
-          <w:tcPr>
-            <w:tcW w:w="2337" w:type="dxa"/>
-          </w:tcPr>
-          <w:p>
-            <w:r>
-              <w:t>7.678653712</w:t>
-            </w:r>
-          </w:p>
-        </w:tc>
-        <w:tc>
-          <w:tcPr>
-            <w:tcW w:w="2338" w:type="dxa"/>
-          </w:tcPr>
-          <w:p>
-            <w:pPr>
-              <w:jc w:val="center"/>
-            </w:pPr>
-            <w:r>
-              <w:t>-1.65993628371656</w:t>
-            </w:r>
-          </w:p>
-        </w:tc>
-        <w:tc>
-          <w:tcPr>
-            <w:tcW w:w="2338" w:type="dxa"/>
-          </w:tcPr>
-          <w:p>
-            <w:r>
-              <w:t>-1.46477915205865</w:t>
-            </w:r>
-          </w:p>
-        </w:tc>
-      </w:tr>
-      <w:tr>
-        <w:tc>
-          <w:tcPr>
-            <w:tcW w:w="2337" w:type="dxa"/>
-          </w:tcPr>
-          <w:p>
-            <w:r>
-              <w:t>0.971964211</w:t>
-            </w:r>
-          </w:p>
-        </w:tc>
-        <w:tc>
-          <w:tcPr>
-            <w:tcW w:w="2337" w:type="dxa"/>
-          </w:tcPr>
-          <w:p>
-            <w:r>
-              <w:t>3.610145814</w:t>
-            </w:r>
-          </w:p>
-        </w:tc>
-        <w:tc>
-          <w:tcPr>
-            <w:tcW w:w="2338" w:type="dxa"/>
-          </w:tcPr>
-          <w:p>
-            <w:pPr>
-              <w:jc w:val="center"/>
-            </w:pPr>
-            <w:r>
-              <w:t>-1.89879797224067</w:t>
-            </w:r>
-          </w:p>
-        </w:tc>
-        <w:tc>
-          <w:tcPr>
-            <w:tcW w:w="2338" w:type="dxa"/>
-          </w:tcPr>
-          <w:p>
-            <w:r>
-              <w:t>-1.50241607096864</w:t>
+              <w:t>-1.06104365380527</w:t>
             </w:r>
           </w:p>
         </w:tc>
@@ -2877,7 +2786,10 @@
         <w:t xml:space="preserve">      Class 2</w:t>
       </w:r>
       <w:r>
-        <w:t>: 13/110 misclassified</w:t>
+        <w:t>: 5</w:t>
+      </w:r>
+      <w:r>
+        <w:t>/110 misclassified</w:t>
       </w:r>
     </w:p>
     <w:p>
@@ -2949,48 +2861,6 @@
           </w:tcPr>
           <w:p>
             <w:r>
-              <w:t>1.098929784</w:t>
-            </w:r>
-          </w:p>
-        </w:tc>
-        <w:tc>
-          <w:tcPr>
-            <w:tcW w:w="2337" w:type="dxa"/>
-          </w:tcPr>
-          <w:p>
-            <w:r>
-              <w:t>0.196824202</w:t>
-            </w:r>
-          </w:p>
-        </w:tc>
-        <w:tc>
-          <w:tcPr>
-            <w:tcW w:w="2338" w:type="dxa"/>
-          </w:tcPr>
-          <w:p>
-            <w:r>
-              <w:t>-1.68969363024903</w:t>
-            </w:r>
-          </w:p>
-        </w:tc>
-        <w:tc>
-          <w:tcPr>
-            <w:tcW w:w="2523" w:type="dxa"/>
-          </w:tcPr>
-          <w:p>
-            <w:r>
-              <w:t>-1.63697075255806</w:t>
-            </w:r>
-          </w:p>
-        </w:tc>
-      </w:tr>
-      <w:tr>
-        <w:tc>
-          <w:tcPr>
-            <w:tcW w:w="2337" w:type="dxa"/>
-          </w:tcPr>
-          <w:p>
-            <w:r>
               <w:t>1.799171771</w:t>
             </w:r>
           </w:p>
@@ -3011,7 +2881,7 @@
           </w:tcPr>
           <w:p>
             <w:r>
-              <w:t>-2.67949790904609</w:t>
+              <w:t>-2.44429318603084</w:t>
             </w:r>
           </w:p>
         </w:tc>
@@ -3021,7 +2891,7 @@
           </w:tcPr>
           <w:p>
             <w:r>
-              <w:t>-0.245534168984998</w:t>
+              <w:t>-0.818988009612312</w:t>
             </w:r>
           </w:p>
         </w:tc>
@@ -3053,7 +2923,7 @@
           </w:tcPr>
           <w:p>
             <w:r>
-              <w:t>-3.63524778083622</w:t>
+              <w:t>-3.17603443062375</w:t>
             </w:r>
           </w:p>
         </w:tc>
@@ -3063,49 +2933,7 @@
           </w:tcPr>
           <w:p>
             <w:r>
-              <w:t>-0.0861524925571798</w:t>
-            </w:r>
-          </w:p>
-        </w:tc>
-      </w:tr>
-      <w:tr>
-        <w:tc>
-          <w:tcPr>
-            <w:tcW w:w="2337" w:type="dxa"/>
-          </w:tcPr>
-          <w:p>
-            <w:r>
-              <w:t>1.250504112</w:t>
-            </w:r>
-          </w:p>
-        </w:tc>
-        <w:tc>
-          <w:tcPr>
-            <w:tcW w:w="2337" w:type="dxa"/>
-          </w:tcPr>
-          <w:p>
-            <w:r>
-              <w:t>-3.062515699</w:t>
-            </w:r>
-          </w:p>
-        </w:tc>
-        <w:tc>
-          <w:tcPr>
-            <w:tcW w:w="2338" w:type="dxa"/>
-          </w:tcPr>
-          <w:p>
-            <w:r>
-              <w:t>-1.93045990922867</w:t>
-            </w:r>
-          </w:p>
-        </w:tc>
-        <w:tc>
-          <w:tcPr>
-            <w:tcW w:w="2523" w:type="dxa"/>
-          </w:tcPr>
-          <w:p>
-            <w:r>
-              <w:t>-1.31929290132735</w:t>
+              <w:t>-1.00020594544556</w:t>
             </w:r>
           </w:p>
         </w:tc>
@@ -3137,7 +2965,7 @@
           </w:tcPr>
           <w:p>
             <w:r>
-              <w:t>-1.90559576429313</w:t>
+              <w:t>-2.00326238246242</w:t>
             </w:r>
           </w:p>
         </w:tc>
@@ -3147,7 +2975,7 @@
           </w:tcPr>
           <w:p>
             <w:r>
-              <w:t>-1.10397693232222</w:t>
+              <w:t>-1.35101200639842</w:t>
             </w:r>
           </w:p>
         </w:tc>
@@ -3179,7 +3007,7 @@
           </w:tcPr>
           <w:p>
             <w:r>
-              <w:t>-2.54975961134179</w:t>
+              <w:t>-2.11294201434916</w:t>
             </w:r>
           </w:p>
         </w:tc>
@@ -3189,49 +3017,7 @@
           </w:tcPr>
           <w:p>
             <w:r>
-              <w:t>-0.342340718523946</w:t>
-            </w:r>
-          </w:p>
-        </w:tc>
-      </w:tr>
-      <w:tr>
-        <w:tc>
-          <w:tcPr>
-            <w:tcW w:w="2337" w:type="dxa"/>
-          </w:tcPr>
-          <w:p>
-            <w:r>
-              <w:t>1.308178739</w:t>
-            </w:r>
-          </w:p>
-        </w:tc>
-        <w:tc>
-          <w:tcPr>
-            <w:tcW w:w="2337" w:type="dxa"/>
-          </w:tcPr>
-          <w:p>
-            <w:r>
-              <w:t>-3.198566347</w:t>
-            </w:r>
-          </w:p>
-        </w:tc>
-        <w:tc>
-          <w:tcPr>
-            <w:tcW w:w="2338" w:type="dxa"/>
-          </w:tcPr>
-          <w:p>
-            <w:r>
-              <w:t>-2.00916737440893</w:t>
-            </w:r>
-          </w:p>
-        </w:tc>
-        <w:tc>
-          <w:tcPr>
-            <w:tcW w:w="2523" w:type="dxa"/>
-          </w:tcPr>
-          <w:p>
-            <w:r>
-              <w:t>-1.17510751620331</w:t>
+              <w:t>-1.28177443441973</w:t>
             </w:r>
           </w:p>
         </w:tc>
@@ -3263,7 +3049,7 @@
           </w:tcPr>
           <w:p>
             <w:r>
-              <w:t>-2.31989716009126</w:t>
+              <w:t>-1.83694799010628</w:t>
             </w:r>
           </w:p>
         </w:tc>
@@ -3273,217 +3059,7 @@
           </w:tcPr>
           <w:p>
             <w:r>
-              <w:t>-0.555037754847254</w:t>
-            </w:r>
-          </w:p>
-        </w:tc>
-      </w:tr>
-      <w:tr>
-        <w:tc>
-          <w:tcPr>
-            <w:tcW w:w="2337" w:type="dxa"/>
-          </w:tcPr>
-          <w:p>
-            <w:r>
-              <w:t>1.289671778</w:t>
-            </w:r>
-          </w:p>
-        </w:tc>
-        <w:tc>
-          <w:tcPr>
-            <w:tcW w:w="2337" w:type="dxa"/>
-          </w:tcPr>
-          <w:p>
-            <w:r>
-              <w:t>-4.033869387</w:t>
-            </w:r>
-          </w:p>
-        </w:tc>
-        <w:tc>
-          <w:tcPr>
-            <w:tcW w:w="2338" w:type="dxa"/>
-          </w:tcPr>
-          <w:p>
-            <w:r>
-              <w:t>-2.00036183938319</w:t>
-            </w:r>
-          </w:p>
-        </w:tc>
-        <w:tc>
-          <w:tcPr>
-            <w:tcW w:w="2523" w:type="dxa"/>
-          </w:tcPr>
-          <w:p>
-            <w:r>
-              <w:t>-1.24576315774243</w:t>
-            </w:r>
-          </w:p>
-        </w:tc>
-      </w:tr>
-      <w:tr>
-        <w:tc>
-          <w:tcPr>
-            <w:tcW w:w="2337" w:type="dxa"/>
-          </w:tcPr>
-          <w:p>
-            <w:r>
-              <w:t>1.59817949</w:t>
-            </w:r>
-          </w:p>
-        </w:tc>
-        <w:tc>
-          <w:tcPr>
-            <w:tcW w:w="2337" w:type="dxa"/>
-          </w:tcPr>
-          <w:p>
-            <w:r>
-              <w:t>-0.715604314</w:t>
-            </w:r>
-          </w:p>
-        </w:tc>
-        <w:tc>
-          <w:tcPr>
-            <w:tcW w:w="2338" w:type="dxa"/>
-          </w:tcPr>
-          <w:p>
-            <w:r>
-              <w:t>-2.37837538586161</w:t>
-            </w:r>
-          </w:p>
-        </w:tc>
-        <w:tc>
-          <w:tcPr>
-            <w:tcW w:w="2523" w:type="dxa"/>
-          </w:tcPr>
-          <w:p>
-            <w:r>
-              <w:t>-0.524356823986307</w:t>
-            </w:r>
-          </w:p>
-        </w:tc>
-      </w:tr>
-      <w:tr>
-        <w:tc>
-          <w:tcPr>
-            <w:tcW w:w="2337" w:type="dxa"/>
-          </w:tcPr>
-          <w:p>
-            <w:r>
-              <w:t>1.878387575</w:t>
-            </w:r>
-          </w:p>
-        </w:tc>
-        <w:tc>
-          <w:tcPr>
-            <w:tcW w:w="2337" w:type="dxa"/>
-          </w:tcPr>
-          <w:p>
-            <w:r>
-              <w:t>-0.997947609</w:t>
-            </w:r>
-          </w:p>
-        </w:tc>
-        <w:tc>
-          <w:tcPr>
-            <w:tcW w:w="2338" w:type="dxa"/>
-          </w:tcPr>
-          <w:p>
-            <w:r>
-              <w:t>-2.85744027751282</w:t>
-            </w:r>
-          </w:p>
-        </w:tc>
-        <w:tc>
-          <w:tcPr>
-            <w:tcW w:w="2523" w:type="dxa"/>
-          </w:tcPr>
-          <w:p>
-            <w:r>
-              <w:t>-0.187545762898445</w:t>
-            </w:r>
-          </w:p>
-        </w:tc>
-      </w:tr>
-      <w:tr>
-        <w:tc>
-          <w:tcPr>
-            <w:tcW w:w="2337" w:type="dxa"/>
-          </w:tcPr>
-          <w:p>
-            <w:r>
-              <w:t>1.809383063</w:t>
-            </w:r>
-          </w:p>
-        </w:tc>
-        <w:tc>
-          <w:tcPr>
-            <w:tcW w:w="2337" w:type="dxa"/>
-          </w:tcPr>
-          <w:p>
-            <w:r>
-              <w:t>-1.09224725</w:t>
-            </w:r>
-          </w:p>
-        </w:tc>
-        <w:tc>
-          <w:tcPr>
-            <w:tcW w:w="2338" w:type="dxa"/>
-          </w:tcPr>
-          <w:p>
-            <w:r>
-              <w:t>-2.73723257714498</w:t>
-            </w:r>
-          </w:p>
-        </w:tc>
-        <w:tc>
-          <w:tcPr>
-            <w:tcW w:w="2523" w:type="dxa"/>
-          </w:tcPr>
-          <w:p>
-            <w:r>
-              <w:t>-0.252538957908825</w:t>
-            </w:r>
-          </w:p>
-        </w:tc>
-      </w:tr>
-      <w:tr>
-        <w:tc>
-          <w:tcPr>
-            <w:tcW w:w="2337" w:type="dxa"/>
-          </w:tcPr>
-          <w:p>
-            <w:r>
-              <w:t>1.117740331</w:t>
-            </w:r>
-          </w:p>
-        </w:tc>
-        <w:tc>
-          <w:tcPr>
-            <w:tcW w:w="2337" w:type="dxa"/>
-          </w:tcPr>
-          <w:p>
-            <w:r>
-              <w:t>-2.139168832</w:t>
-            </w:r>
-          </w:p>
-        </w:tc>
-        <w:tc>
-          <w:tcPr>
-            <w:tcW w:w="2338" w:type="dxa"/>
-          </w:tcPr>
-          <w:p>
-            <w:r>
-              <w:t>-1.75053349114156</w:t>
-            </w:r>
-          </w:p>
-        </w:tc>
-        <w:tc>
-          <w:tcPr>
-            <w:tcW w:w="2523" w:type="dxa"/>
-          </w:tcPr>
-          <w:p>
-            <w:r>
-              <w:t>-1.66305650025874</w:t>
+              <w:t>-1.62303221378755</w:t>
             </w:r>
           </w:p>
         </w:tc>
@@ -3917,10 +3493,10 @@
             <v:path o:extrusionok="f" gradientshapeok="t" o:connecttype="rect"/>
             <o:lock v:ext="edit" aspectratio="t"/>
           </v:shapetype>
-          <v:shape id="_x0000_i1028" type="#_x0000_t75" style="width:192.7pt;height:139.75pt" o:ole="">
+          <v:shape id="_x0000_i1025" type="#_x0000_t75" style="width:192.7pt;height:139.75pt" o:ole="">
             <v:imagedata r:id="rId6" o:title=""/>
           </v:shape>
-          <o:OLEObject Type="Embed" ProgID="Equation.3" ShapeID="_x0000_i1028" DrawAspect="Content" ObjectID="_1579177361" r:id="rId7"/>
+          <o:OLEObject Type="Embed" ProgID="Equation.3" ShapeID="_x0000_i1025" DrawAspect="Content" ObjectID="_1579581673" r:id="rId7"/>
         </w:object>
       </w:r>
       <w:r>
@@ -3931,6 +3507,81 @@
       <w:pPr>
         <w:ind w:left="1440"/>
       </w:pPr>
+    </w:p>
+    <w:p>
+      <w:pPr>
+        <w:ind w:left="1440"/>
+      </w:pPr>
+    </w:p>
+    <w:p>
+      <w:pPr>
+        <w:ind w:left="1440"/>
+      </w:pPr>
+      <w:r>
+        <w:t>Please supply your response with the variables in the order [x, y, z, w, a, b, c, d].</w:t>
+      </w:r>
+    </w:p>
+    <w:p>
+      <w:pPr>
+        <w:ind w:left="1440"/>
+      </w:pPr>
+      <w:r>
+        <w:br/>
+      </w:r>
+      <w:r>
+        <w:t xml:space="preserve">x= </w:t>
+      </w:r>
+      <w:r>
+        <w:t>5.04275955571779</w:t>
+      </w:r>
+      <w:r>
+        <w:t xml:space="preserve">, y= </w:t>
+      </w:r>
+      <w:r>
+        <w:t>3.83626218908067</w:t>
+      </w:r>
+      <w:r>
+        <w:t xml:space="preserve">, z= </w:t>
+      </w:r>
+      <w:r>
+        <w:t>-1.14585180163738</w:t>
+      </w:r>
+      <w:r>
+        <w:t xml:space="preserve">, w= </w:t>
+      </w:r>
+      <w:r>
+        <w:t>5.52291807894874</w:t>
+      </w:r>
+      <w:r>
+        <w:t>, a=</w:t>
+      </w:r>
+      <w:r>
+        <w:t>-</w:t>
+      </w:r>
+      <w:r>
+        <w:t xml:space="preserve"> </w:t>
+      </w:r>
+      <w:r>
+        <w:t>21.4025134275434</w:t>
+      </w:r>
+      <w:r>
+        <w:t xml:space="preserve">, b= </w:t>
+      </w:r>
+      <w:r>
+        <w:t>-0.281013714345309</w:t>
+      </w:r>
+      <w:r>
+        <w:t xml:space="preserve">, c= </w:t>
+      </w:r>
+      <w:r>
+        <w:t>-7.61730197632581</w:t>
+      </w:r>
+      <w:r>
+        <w:t xml:space="preserve">, d= </w:t>
+      </w:r>
+      <w:r>
+        <w:t>-5.24049642801272</w:t>
+      </w:r>
     </w:p>
     <w:p>
       <w:pPr>
@@ -3943,72 +3594,6 @@
       </w:pPr>
       <w:bookmarkStart w:id="3" w:name="_GoBack"/>
       <w:bookmarkEnd w:id="3"/>
-      <w:r>
-        <w:lastRenderedPageBreak/>
-        <w:t>Please supply your response with the variables in the order [x, y, z, w, a, b, c, d].</w:t>
-      </w:r>
-    </w:p>
-    <w:p>
-      <w:pPr>
-        <w:ind w:left="1440"/>
-      </w:pPr>
-      <w:r>
-        <w:br/>
-      </w:r>
-      <w:r>
-        <w:t xml:space="preserve">x= </w:t>
-      </w:r>
-      <w:r>
-        <w:t>5.04275955571779</w:t>
-      </w:r>
-      <w:r>
-        <w:t xml:space="preserve">, y= </w:t>
-      </w:r>
-      <w:r>
-        <w:t>3.83626218908067</w:t>
-      </w:r>
-      <w:r>
-        <w:t xml:space="preserve">, z= </w:t>
-      </w:r>
-      <w:r>
-        <w:t>-1.14585180163738</w:t>
-      </w:r>
-      <w:r>
-        <w:t xml:space="preserve">, w= </w:t>
-      </w:r>
-      <w:r>
-        <w:t>5.52291807894874</w:t>
-      </w:r>
-      <w:r>
-        <w:t>, a=</w:t>
-      </w:r>
-      <w:r>
-        <w:t>-</w:t>
-      </w:r>
-      <w:r>
-        <w:t xml:space="preserve"> </w:t>
-      </w:r>
-      <w:r>
-        <w:t>21.4025134275434</w:t>
-      </w:r>
-      <w:r>
-        <w:t xml:space="preserve">, b= </w:t>
-      </w:r>
-      <w:r>
-        <w:t>-0.281013714345309</w:t>
-      </w:r>
-      <w:r>
-        <w:t xml:space="preserve">, c= </w:t>
-      </w:r>
-      <w:r>
-        <w:t>-7.61730197632581</w:t>
-      </w:r>
-      <w:r>
-        <w:t xml:space="preserve">, d= </w:t>
-      </w:r>
-      <w:r>
-        <w:t>-5.24049642801272</w:t>
-      </w:r>
     </w:p>
     <w:p>
       <w:pPr>
@@ -4023,6 +3608,7 @@
         </w:numPr>
       </w:pPr>
       <w:r>
+        <w:lastRenderedPageBreak/>
         <w:t>What is the determinant of the coefficient matrix</w:t>
       </w:r>
       <w:r>
@@ -4109,95 +3695,95 @@
       </w:r>
     </w:p>
     <w:p/>
+    <w:p>
+      <w:r>
+        <w:t>[0.895239088491422, -0.284455337122595, 0.166084371903843, -0.15622881576889, 0.340355634353653, 0.214997131981019, -0.020441</w:t>
+      </w:r>
+      <w:r>
+        <w:t>1534650884, -0.731031965375189</w:t>
+      </w:r>
+      <w:r>
+        <w:t>]</w:t>
+      </w:r>
+    </w:p>
+    <w:p>
+      <w:r>
+        <w:t>[0.40115763675236, -0.0326954163842103, 0.0713354539291861, -0.0846847786410805, 0.184491839182354, 0.0791573238775617, 0.17583</w:t>
+      </w:r>
+      <w:r>
+        <w:t>5636439485, -0.517755644782813</w:t>
+      </w:r>
+      <w:r>
+        <w:t>]</w:t>
+      </w:r>
+    </w:p>
+    <w:p>
+      <w:r>
+        <w:t>[-0.0926630859884237, 0.0495385096730459, 0.0737341607133545, -0.0232048808468478, -0.128017938155082, -0.119935339208427, 0.0063096417</w:t>
+      </w:r>
+      <w:r>
+        <w:t>5835634, 0.299629764822444</w:t>
+      </w:r>
+      <w:r>
+        <w:t>]</w:t>
+      </w:r>
+    </w:p>
+    <w:p>
+      <w:r>
+        <w:t>[0.518850706575585, -0.356729415445586, 0.323773270063096, -0.027637273817594, 0.27449548938833, 0.126818584762997, 0.052458</w:t>
+      </w:r>
+      <w:r>
+        <w:t>6744537727, -0.822912864368775</w:t>
+      </w:r>
+      <w:r>
+        <w:t>]</w:t>
+      </w:r>
+    </w:p>
+    <w:p>
+      <w:r>
+        <w:t>[-2.16384210251864, 1.33013505762111, -0.447567398446055, 0.724305157219586, -1.36366480679981, -0.851905928977421, -0.12</w:t>
+      </w:r>
+      <w:r>
+        <w:t>9530166345101, 3.3778484643062</w:t>
+      </w:r>
+      <w:r>
+        <w:t>]</w:t>
+      </w:r>
+    </w:p>
+    <w:p>
+      <w:r>
+        <w:t>[0.0384836001460083, -0.222036814934557, -0.0610105855973301, -0.085466965635918, 0.07905303227825, 0.0638786045784012, 0.00750</w:t>
+      </w:r>
+      <w:r>
+        <w:t>899515044062, 0.16650153830109</w:t>
+      </w:r>
+      <w:r>
+        <w:t>]</w:t>
+      </w:r>
+    </w:p>
+    <w:p>
+      <w:r>
+        <w:t>[-0.787610158001773, 0.704124732752777, -0.263544871460604, 0.201752098868436, -0.403817072534807, -0.125775668769881, 0.017</w:t>
+      </w:r>
+      <w:r>
+        <w:t>051676487459, 1.10726390989206</w:t>
+      </w:r>
+      <w:r>
+        <w:t>]</w:t>
+      </w:r>
+    </w:p>
+    <w:p>
+      <w:r>
+        <w:t>[-0.610783751368827, 0.331595140011472, -0.17802576002503, 0.176252802836732, -0.241122177608594, -0.223861917922511, -0.07039</w:t>
+      </w:r>
+      <w:r>
+        <w:t>68295353809, 0.814048078427283</w:t>
+      </w:r>
+      <w:r>
+        <w:t>]</w:t>
+      </w:r>
+    </w:p>
     <w:p/>
-    <w:p>
-      <w:r>
-        <w:t>[0.5, -0.0833333333333333, -0.0526315789473684, 0.106995884773663, 0.127214170692432, 0.00455580865603644, 0.013323</w:t>
-      </w:r>
-      <w:r>
-        <w:t>9382486708, -0.731031965375189</w:t>
-      </w:r>
-      <w:r>
-        <w:t>]</w:t>
-      </w:r>
-    </w:p>
-    <w:p>
-      <w:r>
-        <w:t>[0, 0.166666666666667, -0.0526315789473684, 0.0288065843621399, 0.109500805152979, -0.189066059225513, 0.1782</w:t>
-      </w:r>
-      <w:r>
-        <w:t>07674075972, -0.517755644782813</w:t>
-      </w:r>
-      <w:r>
-        <w:t>]</w:t>
-      </w:r>
-    </w:p>
-    <w:p>
-      <w:r>
-        <w:t>[0, 0, -0.157894736842105, 0.0864197530864197, -0.0628019323671498, 0.0136674259681094, -0.07251</w:t>
-      </w:r>
-      <w:r>
-        <w:t>29716225738, 0.299629764822444</w:t>
-      </w:r>
-      <w:r>
-        <w:t>]</w:t>
-      </w:r>
-    </w:p>
-    <w:p>
-      <w:r>
-        <w:t>[0, 0, 0, 0.156378600823045, 0.035426731078905, -0.0842824601366743, -0.021523</w:t>
-      </w:r>
-      <w:r>
-        <w:t>2848632374, -0.822912864368775</w:t>
-      </w:r>
-      <w:r>
-        <w:t>]</w:t>
-      </w:r>
-    </w:p>
-    <w:p>
-      <w:r>
-        <w:t>[0, 0, 0, 0, -0.391304347826087, 0.109339407744875, -0.045</w:t>
-      </w:r>
-      <w:r>
-        <w:t>8010377298059, 3.3778484643062</w:t>
-      </w:r>
-      <w:r>
-        <w:t>]</w:t>
-      </w:r>
-    </w:p>
-    <w:p>
-      <w:r>
-        <w:t>[0, 0, 0, 0, 0, 0.314350797266515, -0.28985971430401</w:t>
-      </w:r>
-      <w:r>
-        <w:t>6, 0.16650153830109</w:t>
-      </w:r>
-      <w:r>
-        <w:t>]</w:t>
-      </w:r>
-    </w:p>
-    <w:p>
-      <w:r>
-        <w:t>[0, 0, 0, 0, 0, 0, 0.253</w:t>
-      </w:r>
-      <w:r>
-        <w:t>090769329319, 1.10726390989206</w:t>
-      </w:r>
-      <w:r>
-        <w:t>]</w:t>
-      </w:r>
-    </w:p>
-    <w:p>
-      <w:r>
-        <w:t>[0, 0, 0,</w:t>
-      </w:r>
-      <w:r>
-        <w:t xml:space="preserve"> 0, 0, 0, 0, 0.814048078427283</w:t>
-      </w:r>
-      <w:r>
-        <w:t>]</w:t>
-      </w:r>
-    </w:p>
     <w:p>
       <w:pPr>
         <w:numPr>
@@ -4232,10 +3818,7 @@
         <w:ind w:left="2160"/>
       </w:pPr>
       <w:r>
-        <w:t xml:space="preserve">The determinant of </w:t>
-      </w:r>
-      <w:r>
-        <w:t>A</w:t>
+        <w:t>The determinant of A</w:t>
       </w:r>
       <w:r>
         <w:rPr>
@@ -4274,7 +3857,13 @@
       </w:r>
       <w:r>
         <w:br/>
-        <w:t>The product is 1</w:t>
+        <w:t xml:space="preserve">The product is </w:t>
+      </w:r>
+      <w:r>
+        <w:t>0.999999999999999</w:t>
+      </w:r>
+      <w:r>
+        <w:t>, or ~ 1</w:t>
       </w:r>
     </w:p>
     <w:p>
@@ -4367,7 +3956,7 @@
         <w:t xml:space="preserve">The condition number for the coefficient matrix is </w:t>
       </w:r>
       <w:r>
-        <w:t>164.576836835793</w:t>
+        <w:t>8.56400896907755</w:t>
       </w:r>
       <w:r>
         <w:t>.</w:t>

</xml_diff>